<commit_message>
chore: learn about the decompose by business capabilities pattern
</commit_message>
<xml_diff>
--- a/software-architecture/defining-an-app's-MSs-architecture.docx
+++ b/software-architecture/defining-an-app's-MSs-architecture.docx
@@ -902,10 +902,7 @@
         <w:t>the system operations</w:t>
       </w:r>
       <w:r>
-        <w:t>.</w:t>
-      </w:r>
-      <w:r>
-        <w:t xml:space="preserve"> </w:t>
+        <w:t xml:space="preserve">. </w:t>
       </w:r>
       <w:r>
         <w:rPr>
@@ -915,25 +912,7 @@
         <w:t>The starting point is the application’s requirements</w:t>
       </w:r>
       <w:r>
-        <w:t>, including user stories and</w:t>
-      </w:r>
-      <w:r>
-        <w:t xml:space="preserve"> </w:t>
-      </w:r>
-      <w:r>
-        <w:t>their</w:t>
-      </w:r>
-      <w:r>
-        <w:t xml:space="preserve"> </w:t>
-      </w:r>
-      <w:r>
-        <w:t>associated user scenarios (note that these are different from the architectural</w:t>
-      </w:r>
-      <w:r>
-        <w:t xml:space="preserve"> </w:t>
-      </w:r>
-      <w:r>
-        <w:t>scenarios).</w:t>
+        <w:t>, including user stories and their associated user scenarios (note that these are different from the architectural scenarios).</w:t>
       </w:r>
     </w:p>
     <w:p>
@@ -961,34 +940,7 @@
           <w:sz w:val="20"/>
           <w:szCs w:val="20"/>
         </w:rPr>
-        <w:t>The system operations are identified and defined using the two-step process</w:t>
-      </w:r>
-      <w:r>
-        <w:rPr>
-          <w:rFonts w:ascii="NewBaskerville-Roman" w:hAnsi="NewBaskerville-Roman" w:cs="NewBaskerville-Roman"/>
-          <w:color w:val="262626"/>
-          <w:sz w:val="20"/>
-          <w:szCs w:val="20"/>
-        </w:rPr>
-        <w:t xml:space="preserve"> </w:t>
-      </w:r>
-      <w:r>
-        <w:rPr>
-          <w:rFonts w:ascii="NewBaskerville-Roman" w:hAnsi="NewBaskerville-Roman" w:cs="NewBaskerville-Roman"/>
-          <w:color w:val="262626"/>
-          <w:sz w:val="20"/>
-          <w:szCs w:val="20"/>
-        </w:rPr>
-        <w:t xml:space="preserve">shown in </w:t>
-      </w:r>
-      <w:r>
-        <w:rPr>
-          <w:rFonts w:ascii="NewBaskerville-Roman" w:hAnsi="NewBaskerville-Roman" w:cs="NewBaskerville-Roman"/>
-          <w:color w:val="262626"/>
-          <w:sz w:val="20"/>
-          <w:szCs w:val="20"/>
-        </w:rPr>
-        <w:t>the figure below:</w:t>
+        <w:t>The system operations are identified and defined using the two-step process shown in the figure below:</w:t>
       </w:r>
     </w:p>
     <w:p>
@@ -1071,65 +1023,17 @@
           <w:b/>
           <w:bCs/>
         </w:rPr>
-        <w:t>key classes</w:t>
+        <w:t>key classes that provide a vocabulary with which to describe the system operations.</w:t>
+      </w:r>
+      <w:r>
+        <w:t xml:space="preserve"> The second step identifies the system operations and describes each one’s behavior </w:t>
       </w:r>
       <w:r>
         <w:rPr>
           <w:b/>
           <w:bCs/>
         </w:rPr>
-        <w:t xml:space="preserve"> </w:t>
-      </w:r>
-      <w:r>
-        <w:rPr>
-          <w:b/>
-          <w:bCs/>
-        </w:rPr>
-        <w:t>that provide</w:t>
-      </w:r>
-      <w:r>
-        <w:rPr>
-          <w:b/>
-          <w:bCs/>
-        </w:rPr>
-        <w:t xml:space="preserve"> </w:t>
-      </w:r>
-      <w:r>
-        <w:rPr>
-          <w:b/>
-          <w:bCs/>
-        </w:rPr>
-        <w:t>a vocabulary with which to describe the system operations.</w:t>
-      </w:r>
-      <w:r>
-        <w:t xml:space="preserve"> The second</w:t>
-      </w:r>
-      <w:r>
-        <w:t xml:space="preserve"> </w:t>
-      </w:r>
-      <w:r>
-        <w:t xml:space="preserve">step identifies the system operations and describes each one’s behavior </w:t>
-      </w:r>
-      <w:r>
-        <w:rPr>
-          <w:b/>
-          <w:bCs/>
-        </w:rPr>
-        <w:t>in terms of the</w:t>
-      </w:r>
-      <w:r>
-        <w:rPr>
-          <w:b/>
-          <w:bCs/>
-        </w:rPr>
-        <w:t xml:space="preserve"> </w:t>
-      </w:r>
-      <w:r>
-        <w:rPr>
-          <w:b/>
-          <w:bCs/>
-        </w:rPr>
-        <w:t>domain model.</w:t>
+        <w:t>in terms of the domain model.</w:t>
       </w:r>
     </w:p>
     <w:p>
@@ -1166,7 +1070,7 @@
           <w:sz w:val="20"/>
           <w:szCs w:val="20"/>
         </w:rPr>
-        <w:t>The domain model is derived primarily from the nouns of the user stories, and the system</w:t>
+        <w:t>The domain model is derived primarily from the nouns of the user stories, and the system operations are derived mostly from the verbs.</w:t>
       </w:r>
       <w:r>
         <w:rPr>
@@ -1184,43 +1088,7 @@
           <w:sz w:val="20"/>
           <w:szCs w:val="20"/>
         </w:rPr>
-        <w:t>operations are derived mostly from the verbs.</w:t>
-      </w:r>
-      <w:r>
-        <w:rPr>
-          <w:rFonts w:ascii="NewBaskerville-Roman" w:hAnsi="NewBaskerville-Roman" w:cs="NewBaskerville-Roman"/>
-          <w:color w:val="262626"/>
-          <w:sz w:val="20"/>
-          <w:szCs w:val="20"/>
-        </w:rPr>
-        <w:t xml:space="preserve"> </w:t>
-      </w:r>
-      <w:r>
-        <w:rPr>
-          <w:rFonts w:ascii="NewBaskerville-Roman" w:hAnsi="NewBaskerville-Roman" w:cs="NewBaskerville-Roman"/>
-          <w:color w:val="262626"/>
-          <w:sz w:val="20"/>
-          <w:szCs w:val="20"/>
-        </w:rPr>
-        <w:t>You could also define the domain</w:t>
-      </w:r>
-      <w:r>
-        <w:rPr>
-          <w:rFonts w:ascii="NewBaskerville-Roman" w:hAnsi="NewBaskerville-Roman" w:cs="NewBaskerville-Roman"/>
-          <w:color w:val="262626"/>
-          <w:sz w:val="20"/>
-          <w:szCs w:val="20"/>
-        </w:rPr>
-        <w:t xml:space="preserve"> </w:t>
-      </w:r>
-      <w:r>
-        <w:rPr>
-          <w:rFonts w:ascii="NewBaskerville-Roman" w:hAnsi="NewBaskerville-Roman" w:cs="NewBaskerville-Roman"/>
-          <w:color w:val="262626"/>
-          <w:sz w:val="20"/>
-          <w:szCs w:val="20"/>
-        </w:rPr>
-        <w:t>model using a technique called Event Storming, which I talk about in chapter 5</w:t>
+        <w:t>You could also define the domain model using a technique called Event Storming, which I talk about in chapter 5</w:t>
       </w:r>
       <w:r>
         <w:rPr>
@@ -1272,21 +1140,7 @@
           <w:b/>
           <w:bCs/>
         </w:rPr>
-        <w:t>effect on one or</w:t>
-      </w:r>
-      <w:r>
-        <w:rPr>
-          <w:b/>
-          <w:bCs/>
-        </w:rPr>
-        <w:t xml:space="preserve"> </w:t>
-      </w:r>
-      <w:r>
-        <w:rPr>
-          <w:b/>
-          <w:bCs/>
-        </w:rPr>
-        <w:t>more domain objects and the relationships between them.</w:t>
+        <w:t>effect on one or more domain objects and the relationships between them.</w:t>
       </w:r>
       <w:r>
         <w:t xml:space="preserve"> A system operation can</w:t>
@@ -1335,61 +1189,7 @@
           <w:sz w:val="20"/>
           <w:szCs w:val="20"/>
         </w:rPr>
-        <w:t>Note that this domain model is much simpler</w:t>
-      </w:r>
-      <w:r>
-        <w:rPr>
-          <w:rFonts w:ascii="NewBaskerville-Roman" w:hAnsi="NewBaskerville-Roman" w:cs="NewBaskerville-Roman"/>
-          <w:color w:val="262626"/>
-          <w:sz w:val="20"/>
-          <w:szCs w:val="20"/>
-        </w:rPr>
-        <w:t xml:space="preserve"> </w:t>
-      </w:r>
-      <w:r>
-        <w:rPr>
-          <w:rFonts w:ascii="NewBaskerville-Roman" w:hAnsi="NewBaskerville-Roman" w:cs="NewBaskerville-Roman"/>
-          <w:color w:val="262626"/>
-          <w:sz w:val="20"/>
-          <w:szCs w:val="20"/>
-        </w:rPr>
-        <w:t>than what will ultimately be implemented. The application won’t even have a</w:t>
-      </w:r>
-      <w:r>
-        <w:rPr>
-          <w:rFonts w:ascii="NewBaskerville-Roman" w:hAnsi="NewBaskerville-Roman" w:cs="NewBaskerville-Roman"/>
-          <w:color w:val="262626"/>
-          <w:sz w:val="20"/>
-          <w:szCs w:val="20"/>
-        </w:rPr>
-        <w:t xml:space="preserve"> </w:t>
-      </w:r>
-      <w:r>
-        <w:rPr>
-          <w:rFonts w:ascii="NewBaskerville-Roman" w:hAnsi="NewBaskerville-Roman" w:cs="NewBaskerville-Roman"/>
-          <w:color w:val="262626"/>
-          <w:sz w:val="20"/>
-          <w:szCs w:val="20"/>
-        </w:rPr>
-        <w:t>single domain model because, as you’ll soon learn, each service has its own domain</w:t>
-      </w:r>
-      <w:r>
-        <w:rPr>
-          <w:rFonts w:ascii="NewBaskerville-Roman" w:hAnsi="NewBaskerville-Roman" w:cs="NewBaskerville-Roman"/>
-          <w:color w:val="262626"/>
-          <w:sz w:val="20"/>
-          <w:szCs w:val="20"/>
-        </w:rPr>
-        <w:t xml:space="preserve"> </w:t>
-      </w:r>
-      <w:r>
-        <w:rPr>
-          <w:rFonts w:ascii="NewBaskerville-Roman" w:hAnsi="NewBaskerville-Roman" w:cs="NewBaskerville-Roman"/>
-          <w:color w:val="262626"/>
-          <w:sz w:val="20"/>
-          <w:szCs w:val="20"/>
-        </w:rPr>
-        <w:t xml:space="preserve">model. Despite being a drastic simplification, </w:t>
+        <w:t xml:space="preserve">Note that this domain model is much simpler than what will ultimately be implemented. The application won’t even have a single domain model because, as you’ll soon learn, each service has its own domain model. Despite being a drastic simplification, </w:t>
       </w:r>
       <w:r>
         <w:rPr>
@@ -1400,51 +1200,7 @@
           <w:sz w:val="20"/>
           <w:szCs w:val="20"/>
         </w:rPr>
-        <w:t>a high-level domain model is useful at</w:t>
-      </w:r>
-      <w:r>
-        <w:rPr>
-          <w:rFonts w:ascii="NewBaskerville-Roman" w:hAnsi="NewBaskerville-Roman" w:cs="NewBaskerville-Roman"/>
-          <w:b/>
-          <w:bCs/>
-          <w:color w:val="262626"/>
-          <w:sz w:val="20"/>
-          <w:szCs w:val="20"/>
-        </w:rPr>
-        <w:t xml:space="preserve"> </w:t>
-      </w:r>
-      <w:r>
-        <w:rPr>
-          <w:rFonts w:ascii="NewBaskerville-Roman" w:hAnsi="NewBaskerville-Roman" w:cs="NewBaskerville-Roman"/>
-          <w:b/>
-          <w:bCs/>
-          <w:color w:val="262626"/>
-          <w:sz w:val="20"/>
-          <w:szCs w:val="20"/>
-        </w:rPr>
-        <w:t>this stage because it defines the vocabulary for describing the behavior of the system</w:t>
-      </w:r>
-      <w:r>
-        <w:rPr>
-          <w:rFonts w:ascii="NewBaskerville-Roman" w:hAnsi="NewBaskerville-Roman" w:cs="NewBaskerville-Roman"/>
-          <w:b/>
-          <w:bCs/>
-          <w:color w:val="262626"/>
-          <w:sz w:val="20"/>
-          <w:szCs w:val="20"/>
-        </w:rPr>
-        <w:t xml:space="preserve"> </w:t>
-      </w:r>
-      <w:r>
-        <w:rPr>
-          <w:rFonts w:ascii="NewBaskerville-Roman" w:hAnsi="NewBaskerville-Roman" w:cs="NewBaskerville-Roman"/>
-          <w:b/>
-          <w:bCs/>
-          <w:color w:val="262626"/>
-          <w:sz w:val="20"/>
-          <w:szCs w:val="20"/>
-        </w:rPr>
-        <w:t>operations.</w:t>
+        <w:t>a high-level domain model is useful at this stage because it defines the vocabulary for describing the behavior of the system operations.</w:t>
       </w:r>
     </w:p>
     <w:p>
@@ -1485,43 +1241,16 @@
           <w:sz w:val="20"/>
           <w:szCs w:val="20"/>
         </w:rPr>
-        <w:t>domain model is created using standard techniques such as analyzing the nouns</w:t>
-      </w:r>
-      <w:r>
-        <w:rPr>
-          <w:rFonts w:ascii="NewBaskerville-Roman" w:hAnsi="NewBaskerville-Roman" w:cs="NewBaskerville-Roman"/>
-          <w:color w:val="262626"/>
-          <w:sz w:val="20"/>
-          <w:szCs w:val="20"/>
-        </w:rPr>
-        <w:t xml:space="preserve"> </w:t>
-      </w:r>
-      <w:r>
-        <w:rPr>
-          <w:rFonts w:ascii="NewBaskerville-Roman" w:hAnsi="NewBaskerville-Roman" w:cs="NewBaskerville-Roman"/>
-          <w:color w:val="262626"/>
-          <w:sz w:val="20"/>
-          <w:szCs w:val="20"/>
-        </w:rPr>
-        <w:t>in the stories and scenarios and talking to the domain experts. Consider, for example,</w:t>
-      </w:r>
-      <w:r>
-        <w:rPr>
-          <w:rFonts w:ascii="NewBaskerville-Roman" w:hAnsi="NewBaskerville-Roman" w:cs="NewBaskerville-Roman"/>
-          <w:color w:val="262626"/>
-          <w:sz w:val="20"/>
-          <w:szCs w:val="20"/>
-        </w:rPr>
-        <w:t xml:space="preserve"> </w:t>
-      </w:r>
-      <w:r>
-        <w:rPr>
-          <w:rFonts w:ascii="NewBaskerville-Roman" w:hAnsi="NewBaskerville-Roman" w:cs="NewBaskerville-Roman"/>
-          <w:color w:val="262626"/>
-          <w:sz w:val="20"/>
-          <w:szCs w:val="20"/>
-        </w:rPr>
-        <w:t xml:space="preserve">the </w:t>
+        <w:t>domain model is created using standard techniques such as analyzing the nouns in the stories and scenarios and talking to the domain experts. Consider, for example,</w:t>
+      </w:r>
+      <w:r>
+        <w:rPr>
+          <w:rFonts w:ascii="NewBaskerville-Roman" w:hAnsi="NewBaskerville-Roman" w:cs="NewBaskerville-Roman"/>
+          <w:color w:val="262626"/>
+          <w:sz w:val="20"/>
+          <w:szCs w:val="20"/>
+        </w:rPr>
+        <w:t xml:space="preserve"> the </w:t>
       </w:r>
       <w:r>
         <w:rPr>
@@ -1563,51 +1292,7 @@
           <w:sz w:val="20"/>
           <w:szCs w:val="20"/>
         </w:rPr>
-        <w:t>We can</w:t>
-      </w:r>
-      <w:r>
-        <w:rPr>
-          <w:rFonts w:ascii="NewBaskerville-Roman" w:hAnsi="NewBaskerville-Roman" w:cs="NewBaskerville-Roman"/>
-          <w:b/>
-          <w:bCs/>
-          <w:color w:val="262626"/>
-          <w:sz w:val="20"/>
-          <w:szCs w:val="20"/>
-        </w:rPr>
-        <w:t xml:space="preserve"> </w:t>
-      </w:r>
-      <w:r>
-        <w:rPr>
-          <w:rFonts w:ascii="NewBaskerville-Roman" w:hAnsi="NewBaskerville-Roman" w:cs="NewBaskerville-Roman"/>
-          <w:b/>
-          <w:bCs/>
-          <w:color w:val="262626"/>
-          <w:sz w:val="20"/>
-          <w:szCs w:val="20"/>
-        </w:rPr>
-        <w:t>expand that story into numerous user scenarios including</w:t>
-      </w:r>
-      <w:r>
-        <w:rPr>
-          <w:rFonts w:ascii="NewBaskerville-Roman" w:hAnsi="NewBaskerville-Roman" w:cs="NewBaskerville-Roman"/>
-          <w:b/>
-          <w:bCs/>
-          <w:color w:val="262626"/>
-          <w:sz w:val="20"/>
-          <w:szCs w:val="20"/>
-        </w:rPr>
-        <w:t xml:space="preserve"> </w:t>
-      </w:r>
-      <w:r>
-        <w:rPr>
-          <w:rFonts w:ascii="NewBaskerville-Roman" w:hAnsi="NewBaskerville-Roman" w:cs="NewBaskerville-Roman"/>
-          <w:b/>
-          <w:bCs/>
-          <w:color w:val="262626"/>
-          <w:sz w:val="20"/>
-          <w:szCs w:val="20"/>
-        </w:rPr>
-        <w:t>this one:</w:t>
+        <w:t>We can expand that story into numerous user scenarios including this one:</w:t>
       </w:r>
     </w:p>
     <w:p>
@@ -2262,43 +1947,7 @@
           <w:sz w:val="20"/>
           <w:szCs w:val="20"/>
         </w:rPr>
-        <w:t>classes. The end result</w:t>
-      </w:r>
-      <w:r>
-        <w:rPr>
-          <w:rFonts w:ascii="NewBaskerville-Roman" w:hAnsi="NewBaskerville-Roman" w:cs="NewBaskerville-Roman"/>
-          <w:color w:val="262626"/>
-          <w:sz w:val="20"/>
-          <w:szCs w:val="20"/>
-        </w:rPr>
-        <w:t xml:space="preserve"> </w:t>
-      </w:r>
-      <w:r>
-        <w:rPr>
-          <w:rFonts w:ascii="NewBaskerville-Roman" w:hAnsi="NewBaskerville-Roman" w:cs="NewBaskerville-Roman"/>
-          <w:color w:val="262626"/>
-          <w:sz w:val="20"/>
-          <w:szCs w:val="20"/>
-        </w:rPr>
-        <w:t>after a few iterations of analysis will be a domain model that consists, unsurprisingly,</w:t>
-      </w:r>
-      <w:r>
-        <w:rPr>
-          <w:rFonts w:ascii="NewBaskerville-Roman" w:hAnsi="NewBaskerville-Roman" w:cs="NewBaskerville-Roman"/>
-          <w:color w:val="262626"/>
-          <w:sz w:val="20"/>
-          <w:szCs w:val="20"/>
-        </w:rPr>
-        <w:t xml:space="preserve"> </w:t>
-      </w:r>
-      <w:r>
-        <w:rPr>
-          <w:rFonts w:ascii="NewBaskerville-Roman" w:hAnsi="NewBaskerville-Roman" w:cs="NewBaskerville-Roman"/>
-          <w:color w:val="262626"/>
-          <w:sz w:val="20"/>
-          <w:szCs w:val="20"/>
-        </w:rPr>
-        <w:t xml:space="preserve">of those classes and others, such as </w:t>
+        <w:t xml:space="preserve">classes. The end result after a few iterations of analysis will be a domain model that consists, unsurprisingly, of those classes and others, such as </w:t>
       </w:r>
       <w:r>
         <w:rPr>
@@ -3049,7 +2698,16 @@
           <w:sz w:val="20"/>
           <w:szCs w:val="20"/>
         </w:rPr>
-        <w:t>illustrates one aspect of an application’s</w:t>
+        <w:t>illustrates one aspect of an application’s architecture.</w:t>
+      </w:r>
+      <w:r>
+        <w:rPr>
+          <w:rFonts w:ascii="NewBaskerville-Roman" w:hAnsi="NewBaskerville-Roman" w:cs="NewBaskerville-Roman"/>
+          <w:color w:val="262626"/>
+          <w:sz w:val="20"/>
+          <w:szCs w:val="20"/>
+        </w:rPr>
+        <w:t xml:space="preserve"> But it isn’t much more than a pretty </w:t>
       </w:r>
       <w:r>
         <w:rPr>
@@ -3060,7 +2718,16 @@
           <w:sz w:val="20"/>
           <w:szCs w:val="20"/>
         </w:rPr>
-        <w:t xml:space="preserve"> </w:t>
+        <w:t>picture without the scenarios to animate it</w:t>
+      </w:r>
+      <w:r>
+        <w:rPr>
+          <w:rFonts w:ascii="NewBaskerville-Roman" w:hAnsi="NewBaskerville-Roman" w:cs="NewBaskerville-Roman"/>
+          <w:color w:val="262626"/>
+          <w:sz w:val="20"/>
+          <w:szCs w:val="20"/>
+        </w:rPr>
+        <w:t xml:space="preserve">. The next step is to define </w:t>
       </w:r>
       <w:r>
         <w:rPr>
@@ -3071,109 +2738,7 @@
           <w:sz w:val="20"/>
           <w:szCs w:val="20"/>
         </w:rPr>
-        <w:t>architecture.</w:t>
-      </w:r>
-      <w:r>
-        <w:rPr>
-          <w:rFonts w:ascii="NewBaskerville-Roman" w:hAnsi="NewBaskerville-Roman" w:cs="NewBaskerville-Roman"/>
-          <w:color w:val="262626"/>
-          <w:sz w:val="20"/>
-          <w:szCs w:val="20"/>
-        </w:rPr>
-        <w:t xml:space="preserve"> But it isn’t much more than a pretty </w:t>
-      </w:r>
-      <w:r>
-        <w:rPr>
-          <w:rFonts w:ascii="NewBaskerville-Roman" w:hAnsi="NewBaskerville-Roman" w:cs="NewBaskerville-Roman"/>
-          <w:b/>
-          <w:bCs/>
-          <w:color w:val="262626"/>
-          <w:sz w:val="20"/>
-          <w:szCs w:val="20"/>
-        </w:rPr>
-        <w:t>picture without the scenarios to animate</w:t>
-      </w:r>
-      <w:r>
-        <w:rPr>
-          <w:rFonts w:ascii="NewBaskerville-Roman" w:hAnsi="NewBaskerville-Roman" w:cs="NewBaskerville-Roman"/>
-          <w:b/>
-          <w:bCs/>
-          <w:color w:val="262626"/>
-          <w:sz w:val="20"/>
-          <w:szCs w:val="20"/>
-        </w:rPr>
-        <w:t xml:space="preserve"> </w:t>
-      </w:r>
-      <w:r>
-        <w:rPr>
-          <w:rFonts w:ascii="NewBaskerville-Roman" w:hAnsi="NewBaskerville-Roman" w:cs="NewBaskerville-Roman"/>
-          <w:b/>
-          <w:bCs/>
-          <w:color w:val="262626"/>
-          <w:sz w:val="20"/>
-          <w:szCs w:val="20"/>
-        </w:rPr>
-        <w:t>it</w:t>
-      </w:r>
-      <w:r>
-        <w:rPr>
-          <w:rFonts w:ascii="NewBaskerville-Roman" w:hAnsi="NewBaskerville-Roman" w:cs="NewBaskerville-Roman"/>
-          <w:color w:val="262626"/>
-          <w:sz w:val="20"/>
-          <w:szCs w:val="20"/>
-        </w:rPr>
-        <w:t>. The next step is to</w:t>
-      </w:r>
-      <w:r>
-        <w:rPr>
-          <w:rFonts w:ascii="NewBaskerville-Roman" w:hAnsi="NewBaskerville-Roman" w:cs="NewBaskerville-Roman"/>
-          <w:color w:val="262626"/>
-          <w:sz w:val="20"/>
-          <w:szCs w:val="20"/>
-        </w:rPr>
-        <w:t xml:space="preserve"> </w:t>
-      </w:r>
-      <w:r>
-        <w:rPr>
-          <w:rFonts w:ascii="NewBaskerville-Roman" w:hAnsi="NewBaskerville-Roman" w:cs="NewBaskerville-Roman"/>
-          <w:color w:val="262626"/>
-          <w:sz w:val="20"/>
-          <w:szCs w:val="20"/>
-        </w:rPr>
-        <w:t xml:space="preserve">define </w:t>
-      </w:r>
-      <w:r>
-        <w:rPr>
-          <w:rFonts w:ascii="NewBaskerville-Roman" w:hAnsi="NewBaskerville-Roman" w:cs="NewBaskerville-Roman"/>
-          <w:b/>
-          <w:bCs/>
-          <w:color w:val="262626"/>
-          <w:sz w:val="20"/>
-          <w:szCs w:val="20"/>
-        </w:rPr>
-        <w:t>the system operations, which correspond to architectural</w:t>
-      </w:r>
-      <w:r>
-        <w:rPr>
-          <w:rFonts w:ascii="NewBaskerville-Roman" w:hAnsi="NewBaskerville-Roman" w:cs="NewBaskerville-Roman"/>
-          <w:b/>
-          <w:bCs/>
-          <w:color w:val="262626"/>
-          <w:sz w:val="20"/>
-          <w:szCs w:val="20"/>
-        </w:rPr>
-        <w:t xml:space="preserve"> </w:t>
-      </w:r>
-      <w:r>
-        <w:rPr>
-          <w:rFonts w:ascii="NewBaskerville-Roman" w:hAnsi="NewBaskerville-Roman" w:cs="NewBaskerville-Roman"/>
-          <w:b/>
-          <w:bCs/>
-          <w:color w:val="262626"/>
-          <w:sz w:val="20"/>
-          <w:szCs w:val="20"/>
-        </w:rPr>
-        <w:t>scenarios.</w:t>
+        <w:t>the system operations, which correspond to architectural scenarios.</w:t>
       </w:r>
     </w:p>
     <w:p>
@@ -3220,25 +2785,7 @@
           <w:sz w:val="20"/>
           <w:szCs w:val="20"/>
         </w:rPr>
-        <w:t>Once you’ve defined a high-level domain model, the next step is to identify the requests</w:t>
-      </w:r>
-      <w:r>
-        <w:rPr>
-          <w:rFonts w:ascii="NewBaskerville-Roman" w:hAnsi="NewBaskerville-Roman" w:cs="NewBaskerville-Roman"/>
-          <w:color w:val="262626"/>
-          <w:sz w:val="20"/>
-          <w:szCs w:val="20"/>
-        </w:rPr>
-        <w:t xml:space="preserve"> </w:t>
-      </w:r>
-      <w:r>
-        <w:rPr>
-          <w:rFonts w:ascii="NewBaskerville-Roman" w:hAnsi="NewBaskerville-Roman" w:cs="NewBaskerville-Roman"/>
-          <w:color w:val="262626"/>
-          <w:sz w:val="20"/>
-          <w:szCs w:val="20"/>
-        </w:rPr>
-        <w:t>that the application must handle.</w:t>
+        <w:t>Once you’ve defined a high-level domain model, the next step is to identify the requests that the application must handle.</w:t>
       </w:r>
     </w:p>
     <w:p>
@@ -3302,52 +2849,7 @@
           <w:sz w:val="20"/>
           <w:szCs w:val="20"/>
         </w:rPr>
-        <w:t xml:space="preserve"> </w:t>
-      </w:r>
-      <w:r>
-        <w:rPr>
-          <w:rFonts w:ascii="NewBaskerville-Roman" w:hAnsi="NewBaskerville-Roman" w:cs="NewBaskerville-Roman"/>
-          <w:color w:val="262626"/>
-          <w:sz w:val="20"/>
-          <w:szCs w:val="20"/>
-        </w:rPr>
-        <w:t>Ultimately, these system operations will</w:t>
-      </w:r>
-      <w:r>
-        <w:rPr>
-          <w:rFonts w:ascii="NewBaskerville-Roman" w:hAnsi="NewBaskerville-Roman" w:cs="NewBaskerville-Roman"/>
-          <w:color w:val="262626"/>
-          <w:sz w:val="20"/>
-          <w:szCs w:val="20"/>
-        </w:rPr>
-        <w:t xml:space="preserve"> </w:t>
-      </w:r>
-      <w:r>
-        <w:rPr>
-          <w:rFonts w:ascii="NewBaskerville-Roman" w:hAnsi="NewBaskerville-Roman" w:cs="NewBaskerville-Roman"/>
-          <w:color w:val="262626"/>
-          <w:sz w:val="20"/>
-          <w:szCs w:val="20"/>
-        </w:rPr>
-        <w:t>correspond to REST, RPC, or messaging</w:t>
-      </w:r>
-      <w:r>
-        <w:rPr>
-          <w:rFonts w:ascii="NewBaskerville-Roman" w:hAnsi="NewBaskerville-Roman" w:cs="NewBaskerville-Roman"/>
-          <w:color w:val="262626"/>
-          <w:sz w:val="20"/>
-          <w:szCs w:val="20"/>
-        </w:rPr>
-        <w:t xml:space="preserve"> </w:t>
-      </w:r>
-      <w:r>
-        <w:rPr>
-          <w:rFonts w:ascii="NewBaskerville-Roman" w:hAnsi="NewBaskerville-Roman" w:cs="NewBaskerville-Roman"/>
-          <w:color w:val="262626"/>
-          <w:sz w:val="20"/>
-          <w:szCs w:val="20"/>
-        </w:rPr>
-        <w:t>endpoints, but for now thinking of them abstractly is useful.</w:t>
+        <w:t xml:space="preserve"> Ultimately, these system operations will correspond to REST, RPC, or messaging endpoints, but for now thinking of them abstractly is useful.</w:t>
       </w:r>
     </w:p>
     <w:p>
@@ -3384,25 +2886,7 @@
           <w:sz w:val="20"/>
           <w:szCs w:val="20"/>
         </w:rPr>
-        <w:t>Let’s first identify some</w:t>
-      </w:r>
-      <w:r>
-        <w:rPr>
-          <w:rFonts w:ascii="NewBaskerville-Roman" w:hAnsi="NewBaskerville-Roman" w:cs="NewBaskerville-Roman"/>
-          <w:color w:val="262626"/>
-          <w:sz w:val="20"/>
-          <w:szCs w:val="20"/>
-        </w:rPr>
-        <w:t xml:space="preserve"> </w:t>
-      </w:r>
-      <w:r>
-        <w:rPr>
-          <w:rFonts w:ascii="NewBaskerville-Roman" w:hAnsi="NewBaskerville-Roman" w:cs="NewBaskerville-Roman"/>
-          <w:color w:val="262626"/>
-          <w:sz w:val="20"/>
-          <w:szCs w:val="20"/>
-        </w:rPr>
-        <w:t>commands.</w:t>
+        <w:t>Let’s first identify some commands.</w:t>
       </w:r>
     </w:p>
     <w:p>
@@ -4142,25 +3626,7 @@
                 <w:sz w:val="16"/>
                 <w:szCs w:val="16"/>
               </w:rPr>
-              <w:t>Indicates that the order is ready for</w:t>
-            </w:r>
-            <w:r>
-              <w:rPr>
-                <w:rFonts w:ascii="FranklinGothic-Book" w:hAnsi="FranklinGothic-Book" w:cs="FranklinGothic-Book"/>
-                <w:color w:val="262626"/>
-                <w:sz w:val="16"/>
-                <w:szCs w:val="16"/>
-              </w:rPr>
-              <w:t xml:space="preserve"> </w:t>
-            </w:r>
-            <w:r>
-              <w:rPr>
-                <w:rFonts w:ascii="FranklinGothic-Book" w:hAnsi="FranklinGothic-Book" w:cs="FranklinGothic-Book"/>
-                <w:color w:val="262626"/>
-                <w:sz w:val="16"/>
-                <w:szCs w:val="16"/>
-              </w:rPr>
-              <w:t>pickup</w:t>
+              <w:t>Indicates that the order is ready for pickup</w:t>
             </w:r>
           </w:p>
         </w:tc>
@@ -4420,25 +3886,7 @@
                 <w:sz w:val="16"/>
                 <w:szCs w:val="16"/>
               </w:rPr>
-              <w:t>Indicates that the courier has</w:t>
-            </w:r>
-            <w:r>
-              <w:rPr>
-                <w:rFonts w:ascii="FranklinGothic-Book" w:hAnsi="FranklinGothic-Book" w:cs="FranklinGothic-Book"/>
-                <w:color w:val="262626"/>
-                <w:sz w:val="16"/>
-                <w:szCs w:val="16"/>
-              </w:rPr>
-              <w:t xml:space="preserve"> </w:t>
-            </w:r>
-            <w:r>
-              <w:rPr>
-                <w:rFonts w:ascii="FranklinGothic-Book" w:hAnsi="FranklinGothic-Book" w:cs="FranklinGothic-Book"/>
-                <w:color w:val="262626"/>
-                <w:sz w:val="16"/>
-                <w:szCs w:val="16"/>
-              </w:rPr>
-              <w:t>picked up the order</w:t>
+              <w:t>Indicates that the courier has picked up the order</w:t>
             </w:r>
           </w:p>
         </w:tc>
@@ -4556,25 +4004,7 @@
                 <w:sz w:val="16"/>
                 <w:szCs w:val="16"/>
               </w:rPr>
-              <w:t>Indicates that the courier has delivered</w:t>
-            </w:r>
-            <w:r>
-              <w:rPr>
-                <w:rFonts w:ascii="FranklinGothic-Book" w:hAnsi="FranklinGothic-Book" w:cs="FranklinGothic-Book"/>
-                <w:color w:val="262626"/>
-                <w:sz w:val="16"/>
-                <w:szCs w:val="16"/>
-              </w:rPr>
-              <w:t xml:space="preserve"> </w:t>
-            </w:r>
-            <w:r>
-              <w:rPr>
-                <w:rFonts w:ascii="FranklinGothic-Book" w:hAnsi="FranklinGothic-Book" w:cs="FranklinGothic-Book"/>
-                <w:color w:val="262626"/>
-                <w:sz w:val="16"/>
-                <w:szCs w:val="16"/>
-              </w:rPr>
-              <w:t>the order</w:t>
+              <w:t>Indicates that the courier has delivered the order</w:t>
             </w:r>
           </w:p>
         </w:tc>
@@ -4642,43 +4072,7 @@
           <w:sz w:val="20"/>
           <w:szCs w:val="20"/>
         </w:rPr>
-        <w:t>A command has a specification that defines its parameters, return value, and behavior</w:t>
-      </w:r>
-      <w:r>
-        <w:rPr>
-          <w:rFonts w:ascii="NewBaskerville-Roman" w:hAnsi="NewBaskerville-Roman" w:cs="NewBaskerville-Roman"/>
-          <w:color w:val="262626"/>
-          <w:sz w:val="20"/>
-          <w:szCs w:val="20"/>
-        </w:rPr>
-        <w:t xml:space="preserve"> </w:t>
-      </w:r>
-      <w:r>
-        <w:rPr>
-          <w:rFonts w:ascii="NewBaskerville-Roman" w:hAnsi="NewBaskerville-Roman" w:cs="NewBaskerville-Roman"/>
-          <w:color w:val="262626"/>
-          <w:sz w:val="20"/>
-          <w:szCs w:val="20"/>
-        </w:rPr>
-        <w:t>in terms of the domain model classes. The behavior specification consists of preconditions</w:t>
-      </w:r>
-      <w:r>
-        <w:rPr>
-          <w:rFonts w:ascii="NewBaskerville-Roman" w:hAnsi="NewBaskerville-Roman" w:cs="NewBaskerville-Roman"/>
-          <w:color w:val="262626"/>
-          <w:sz w:val="20"/>
-          <w:szCs w:val="20"/>
-        </w:rPr>
-        <w:t xml:space="preserve"> </w:t>
-      </w:r>
-      <w:r>
-        <w:rPr>
-          <w:rFonts w:ascii="NewBaskerville-Roman" w:hAnsi="NewBaskerville-Roman" w:cs="NewBaskerville-Roman"/>
-          <w:color w:val="262626"/>
-          <w:sz w:val="20"/>
-          <w:szCs w:val="20"/>
-        </w:rPr>
-        <w:t>that must be true when the operation is invoked</w:t>
+        <w:t>A command has a specification that defines its parameters, return value, and behavior in terms of the domain model classes. The behavior specification consists of preconditions that must be true when the operation is invoked</w:t>
       </w:r>
       <w:r>
         <w:rPr>
@@ -4729,25 +4123,7 @@
           <w:sz w:val="20"/>
           <w:szCs w:val="20"/>
         </w:rPr>
-        <w:t>, and post-conditions that are</w:t>
-      </w:r>
-      <w:r>
-        <w:rPr>
-          <w:rFonts w:ascii="NewBaskerville-Roman" w:hAnsi="NewBaskerville-Roman" w:cs="NewBaskerville-Roman"/>
-          <w:color w:val="262626"/>
-          <w:sz w:val="20"/>
-          <w:szCs w:val="20"/>
-        </w:rPr>
-        <w:t xml:space="preserve"> </w:t>
-      </w:r>
-      <w:r>
-        <w:rPr>
-          <w:rFonts w:ascii="NewBaskerville-Roman" w:hAnsi="NewBaskerville-Roman" w:cs="NewBaskerville-Roman"/>
-          <w:color w:val="262626"/>
-          <w:sz w:val="20"/>
-          <w:szCs w:val="20"/>
-        </w:rPr>
-        <w:t>true after the operation is invoked</w:t>
+        <w:t>, and post-conditions that are true after the operation is invoked</w:t>
       </w:r>
       <w:r>
         <w:rPr>
@@ -4796,34 +4172,7 @@
           <w:sz w:val="20"/>
           <w:szCs w:val="20"/>
         </w:rPr>
-        <w:t xml:space="preserve"> </w:t>
-      </w:r>
-      <w:r>
-        <w:rPr>
-          <w:rFonts w:ascii="NewBaskerville-Roman" w:hAnsi="NewBaskerville-Roman" w:cs="NewBaskerville-Roman"/>
-          <w:color w:val="262626"/>
-          <w:sz w:val="20"/>
-          <w:szCs w:val="20"/>
-        </w:rPr>
-        <w:t>When a system operation</w:t>
-      </w:r>
-      <w:r>
-        <w:rPr>
-          <w:rFonts w:ascii="NewBaskerville-Roman" w:hAnsi="NewBaskerville-Roman" w:cs="NewBaskerville-Roman"/>
-          <w:color w:val="262626"/>
-          <w:sz w:val="20"/>
-          <w:szCs w:val="20"/>
-        </w:rPr>
-        <w:t xml:space="preserve"> </w:t>
-      </w:r>
-      <w:r>
-        <w:rPr>
-          <w:rFonts w:ascii="NewBaskerville-Roman" w:hAnsi="NewBaskerville-Roman" w:cs="NewBaskerville-Roman"/>
-          <w:color w:val="262626"/>
-          <w:sz w:val="20"/>
-          <w:szCs w:val="20"/>
-        </w:rPr>
-        <w:t>is invoked</w:t>
+        <w:t xml:space="preserve"> When a system operation is invoked</w:t>
       </w:r>
       <w:r>
         <w:rPr>
@@ -4872,29 +4221,7 @@
           <w:sz w:val="20"/>
           <w:szCs w:val="20"/>
         </w:rPr>
-        <w:t>to make</w:t>
-      </w:r>
-      <w:r>
-        <w:rPr>
-          <w:rFonts w:ascii="NewBaskerville-Roman" w:hAnsi="NewBaskerville-Roman" w:cs="NewBaskerville-Roman"/>
-          <w:b/>
-          <w:bCs/>
-          <w:color w:val="262626"/>
-          <w:sz w:val="20"/>
-          <w:szCs w:val="20"/>
-        </w:rPr>
-        <w:t xml:space="preserve"> </w:t>
-      </w:r>
-      <w:r>
-        <w:rPr>
-          <w:rFonts w:ascii="NewBaskerville-Roman" w:hAnsi="NewBaskerville-Roman" w:cs="NewBaskerville-Roman"/>
-          <w:b/>
-          <w:bCs/>
-          <w:color w:val="262626"/>
-          <w:sz w:val="20"/>
-          <w:szCs w:val="20"/>
-        </w:rPr>
-        <w:t>the post-conditions true</w:t>
+        <w:t>to make the post-conditions true</w:t>
       </w:r>
       <w:r>
         <w:rPr>
@@ -4926,34 +4253,7 @@
           <w:sz w:val="20"/>
           <w:szCs w:val="20"/>
         </w:rPr>
-        <w:t>Here, for</w:t>
-      </w:r>
-      <w:r>
-        <w:rPr>
-          <w:rFonts w:ascii="NewBaskerville-Roman" w:hAnsi="NewBaskerville-Roman" w:cs="NewBaskerville-Roman"/>
-          <w:color w:val="262626"/>
-          <w:sz w:val="20"/>
-          <w:szCs w:val="20"/>
-        </w:rPr>
-        <w:t xml:space="preserve"> </w:t>
-      </w:r>
-      <w:r>
-        <w:rPr>
-          <w:rFonts w:ascii="NewBaskerville-Roman" w:hAnsi="NewBaskerville-Roman" w:cs="NewBaskerville-Roman"/>
-          <w:color w:val="262626"/>
-          <w:sz w:val="20"/>
-          <w:szCs w:val="20"/>
-        </w:rPr>
-        <w:t>example, is the specification of the</w:t>
-      </w:r>
-      <w:r>
-        <w:rPr>
-          <w:rFonts w:ascii="NewBaskerville-Roman" w:hAnsi="NewBaskerville-Roman" w:cs="NewBaskerville-Roman"/>
-          <w:color w:val="262626"/>
-          <w:sz w:val="20"/>
-          <w:szCs w:val="20"/>
-        </w:rPr>
-        <w:t xml:space="preserve"> </w:t>
+        <w:t xml:space="preserve">Here, for example, is the specification of the </w:t>
       </w:r>
       <w:r>
         <w:rPr>
@@ -5055,16 +4355,7 @@
           <w:sz w:val="16"/>
           <w:szCs w:val="16"/>
         </w:rPr>
-        <w:t>:</w:t>
-      </w:r>
-      <w:r>
-        <w:rPr>
-          <w:rFonts w:ascii="FranklinGothic-Book" w:hAnsi="FranklinGothic-Book" w:cs="FranklinGothic-Book"/>
-          <w:color w:val="262626"/>
-          <w:sz w:val="16"/>
-          <w:szCs w:val="16"/>
-        </w:rPr>
-        <w:t xml:space="preserve"> </w:t>
+        <w:t xml:space="preserve">: </w:t>
       </w:r>
       <w:r>
         <w:rPr>
@@ -5134,16 +4425,7 @@
           <w:sz w:val="16"/>
           <w:szCs w:val="16"/>
         </w:rPr>
-        <w:t>:</w:t>
-      </w:r>
-      <w:r>
-        <w:rPr>
-          <w:rFonts w:ascii="FranklinGothic-Book" w:hAnsi="FranklinGothic-Book" w:cs="FranklinGothic-Book"/>
-          <w:color w:val="262626"/>
-          <w:sz w:val="16"/>
-          <w:szCs w:val="16"/>
-        </w:rPr>
-        <w:t xml:space="preserve"> </w:t>
+        <w:t xml:space="preserve">: </w:t>
       </w:r>
       <w:r>
         <w:rPr>
@@ -5354,18 +4636,7 @@
           <w:sz w:val="16"/>
           <w:szCs w:val="16"/>
         </w:rPr>
-        <w:t>Post-conditions</w:t>
-      </w:r>
-      <w:r>
-        <w:rPr>
-          <w:rFonts w:ascii="FranklinGothic-Book" w:hAnsi="FranklinGothic-Book" w:cs="FranklinGothic-Book"/>
-          <w:b/>
-          <w:bCs/>
-          <w:color w:val="262626"/>
-          <w:sz w:val="16"/>
-          <w:szCs w:val="16"/>
-        </w:rPr>
-        <w:t>:</w:t>
+        <w:t>Post-conditions:</w:t>
       </w:r>
     </w:p>
     <w:p>
@@ -5932,19 +5203,19 @@
         <w:adjustRightInd w:val="0"/>
         <w:spacing w:after="0"/>
         <w:rPr>
+          <w:rFonts w:ascii="Wingdings2" w:eastAsia="Wingdings2" w:hAnsi="FranklinGothic-Book" w:cs="Wingdings2"/>
+          <w:color w:val="CDA759"/>
+          <w:sz w:val="17"/>
+          <w:szCs w:val="17"/>
+        </w:rPr>
+      </w:pPr>
+      <w:r>
+        <w:rPr>
           <w:rFonts w:ascii="Wingdings2" w:eastAsia="Wingdings2" w:hAnsi="FranklinGothic-Book" w:cs="Wingdings2" w:hint="eastAsia"/>
           <w:color w:val="CDA759"/>
           <w:sz w:val="17"/>
           <w:szCs w:val="17"/>
         </w:rPr>
-      </w:pPr>
-      <w:r>
-        <w:rPr>
-          <w:rFonts w:ascii="Wingdings2" w:eastAsia="Wingdings2" w:hAnsi="FranklinGothic-Book" w:cs="Wingdings2" w:hint="eastAsia"/>
-          <w:color w:val="CDA759"/>
-          <w:sz w:val="17"/>
-          <w:szCs w:val="17"/>
-        </w:rPr>
         <w:t></w:t>
       </w:r>
       <w:r>
@@ -5969,7 +5240,7 @@
     <w:p>
       <w:pPr>
         <w:rPr>
-          <w:rFonts w:ascii="Wingdings2" w:eastAsia="Wingdings2" w:hAnsi="FranklinGothic-Book" w:cs="Wingdings2" w:hint="eastAsia"/>
+          <w:rFonts w:ascii="Wingdings2" w:eastAsia="Wingdings2" w:hAnsi="FranklinGothic-Book" w:cs="Wingdings2"/>
           <w:color w:val="CDA759"/>
           <w:sz w:val="17"/>
           <w:szCs w:val="17"/>
@@ -5981,19 +5252,7 @@
         <w:pStyle w:val="NoSpacing"/>
       </w:pPr>
       <w:r>
-        <w:t>Besides implementing commands, an application must also implement queries.</w:t>
-      </w:r>
-      <w:r>
-        <w:t xml:space="preserve"> </w:t>
-      </w:r>
-      <w:r>
-        <w:t>The queries provide the UI with the information a user needs to make decisions. At</w:t>
-      </w:r>
-      <w:r>
-        <w:t xml:space="preserve"> </w:t>
-      </w:r>
-      <w:r>
-        <w:t>this stage, we don’t have a particular UI design for FTGO application in mind, but</w:t>
+        <w:t>Besides implementing commands, an application must also implement queries. The queries provide the UI with the information a user needs to make decisions. At this stage, we don’t have a particular UI design for FTGO application in mind, but</w:t>
       </w:r>
       <w:r>
         <w:t xml:space="preserve"> </w:t>
@@ -6265,25 +5524,7 @@
           <w:sz w:val="20"/>
           <w:szCs w:val="20"/>
         </w:rPr>
-        <w:t>—Retrieves the</w:t>
-      </w:r>
-      <w:r>
-        <w:rPr>
-          <w:rFonts w:ascii="NewBaskerville-Roman" w:hAnsi="NewBaskerville-Roman" w:cs="NewBaskerville-Roman"/>
-          <w:color w:val="262626"/>
-          <w:sz w:val="20"/>
-          <w:szCs w:val="20"/>
-        </w:rPr>
-        <w:t xml:space="preserve"> </w:t>
-      </w:r>
-      <w:r>
-        <w:rPr>
-          <w:rFonts w:ascii="NewBaskerville-Roman" w:hAnsi="NewBaskerville-Roman" w:cs="NewBaskerville-Roman"/>
-          <w:color w:val="262626"/>
-          <w:sz w:val="20"/>
-          <w:szCs w:val="20"/>
-        </w:rPr>
-        <w:t>restaurants that can deliver to the specified delivery address at the specified time</w:t>
+        <w:t>—Retrieves the restaurants that can deliver to the specified delivery address at the specified time</w:t>
       </w:r>
     </w:p>
     <w:p>
@@ -6293,19 +5534,19 @@
         <w:adjustRightInd w:val="0"/>
         <w:spacing w:after="0"/>
         <w:rPr>
+          <w:rFonts w:ascii="Wingdings2" w:eastAsia="Wingdings2" w:hAnsi="NewBaskerville-Roman" w:cs="Wingdings2"/>
+          <w:color w:val="CDA759"/>
+          <w:sz w:val="17"/>
+          <w:szCs w:val="17"/>
+        </w:rPr>
+      </w:pPr>
+      <w:r>
+        <w:rPr>
           <w:rFonts w:ascii="Wingdings2" w:eastAsia="Wingdings2" w:hAnsi="NewBaskerville-Roman" w:cs="Wingdings2" w:hint="eastAsia"/>
           <w:color w:val="CDA759"/>
           <w:sz w:val="17"/>
           <w:szCs w:val="17"/>
         </w:rPr>
-      </w:pPr>
-      <w:r>
-        <w:rPr>
-          <w:rFonts w:ascii="Wingdings2" w:eastAsia="Wingdings2" w:hAnsi="NewBaskerville-Roman" w:cs="Wingdings2" w:hint="eastAsia"/>
-          <w:color w:val="CDA759"/>
-          <w:sz w:val="17"/>
-          <w:szCs w:val="17"/>
-        </w:rPr>
         <w:lastRenderedPageBreak/>
         <w:t></w:t>
       </w:r>
@@ -6334,25 +5575,7 @@
           <w:sz w:val="20"/>
           <w:szCs w:val="20"/>
         </w:rPr>
-        <w:t>—Retrieves information about a restaurant including</w:t>
-      </w:r>
-      <w:r>
-        <w:rPr>
-          <w:rFonts w:ascii="NewBaskerville-Roman" w:hAnsi="NewBaskerville-Roman" w:cs="NewBaskerville-Roman"/>
-          <w:color w:val="262626"/>
-          <w:sz w:val="20"/>
-          <w:szCs w:val="20"/>
-        </w:rPr>
-        <w:t xml:space="preserve"> </w:t>
-      </w:r>
-      <w:r>
-        <w:rPr>
-          <w:rFonts w:ascii="NewBaskerville-Roman" w:hAnsi="NewBaskerville-Roman" w:cs="NewBaskerville-Roman"/>
-          <w:color w:val="262626"/>
-          <w:sz w:val="20"/>
-          <w:szCs w:val="20"/>
-        </w:rPr>
-        <w:t>the menu items</w:t>
+        <w:t>—Retrieves information about a restaurant including the menu items</w:t>
       </w:r>
     </w:p>
     <w:p>
@@ -6403,25 +5626,7 @@
           <w:sz w:val="20"/>
           <w:szCs w:val="20"/>
         </w:rPr>
-        <w:t>is probably the most architecturally</w:t>
-      </w:r>
-      <w:r>
-        <w:rPr>
-          <w:rFonts w:ascii="NewBaskerville-Roman" w:hAnsi="NewBaskerville-Roman" w:cs="NewBaskerville-Roman"/>
-          <w:color w:val="262626"/>
-          <w:sz w:val="20"/>
-          <w:szCs w:val="20"/>
-        </w:rPr>
-        <w:t xml:space="preserve"> </w:t>
-      </w:r>
-      <w:r>
-        <w:rPr>
-          <w:rFonts w:ascii="NewBaskerville-Roman" w:hAnsi="NewBaskerville-Roman" w:cs="NewBaskerville-Roman"/>
-          <w:color w:val="262626"/>
-          <w:sz w:val="20"/>
-          <w:szCs w:val="20"/>
-        </w:rPr>
-        <w:t>significant</w:t>
+        <w:t>is probably the most architecturally significant</w:t>
       </w:r>
       <w:r>
         <w:rPr>
@@ -6458,43 +5663,7 @@
           <w:sz w:val="20"/>
           <w:szCs w:val="20"/>
         </w:rPr>
-        <w:t>It’s a complex query involving geosearch. The geosearch component of</w:t>
-      </w:r>
-      <w:r>
-        <w:rPr>
-          <w:rFonts w:ascii="NewBaskerville-Roman" w:hAnsi="NewBaskerville-Roman" w:cs="NewBaskerville-Roman"/>
-          <w:color w:val="262626"/>
-          <w:sz w:val="20"/>
-          <w:szCs w:val="20"/>
-        </w:rPr>
-        <w:t xml:space="preserve"> </w:t>
-      </w:r>
-      <w:r>
-        <w:rPr>
-          <w:rFonts w:ascii="NewBaskerville-Roman" w:hAnsi="NewBaskerville-Roman" w:cs="NewBaskerville-Roman"/>
-          <w:color w:val="262626"/>
-          <w:sz w:val="20"/>
-          <w:szCs w:val="20"/>
-        </w:rPr>
-        <w:t>the query consists of finding all points—restaurants—that are near a location—the</w:t>
-      </w:r>
-      <w:r>
-        <w:rPr>
-          <w:rFonts w:ascii="NewBaskerville-Roman" w:hAnsi="NewBaskerville-Roman" w:cs="NewBaskerville-Roman"/>
-          <w:color w:val="262626"/>
-          <w:sz w:val="20"/>
-          <w:szCs w:val="20"/>
-        </w:rPr>
-        <w:t xml:space="preserve"> </w:t>
-      </w:r>
-      <w:r>
-        <w:rPr>
-          <w:rFonts w:ascii="NewBaskerville-Roman" w:hAnsi="NewBaskerville-Roman" w:cs="NewBaskerville-Roman"/>
-          <w:color w:val="262626"/>
-          <w:sz w:val="20"/>
-          <w:szCs w:val="20"/>
-        </w:rPr>
-        <w:t>delivery address.</w:t>
+        <w:t>It’s a complex query involving geosearch. The geosearch component of the query consists of finding all points—restaurants—that are near a location—the delivery address.</w:t>
       </w:r>
     </w:p>
     <w:p>
@@ -6522,25 +5691,7 @@
           <w:sz w:val="20"/>
           <w:szCs w:val="20"/>
         </w:rPr>
-        <w:t>It also filters out those restaurants that are closed when the order</w:t>
-      </w:r>
-      <w:r>
-        <w:rPr>
-          <w:rFonts w:ascii="NewBaskerville-Roman" w:hAnsi="NewBaskerville-Roman" w:cs="NewBaskerville-Roman"/>
-          <w:color w:val="262626"/>
-          <w:sz w:val="20"/>
-          <w:szCs w:val="20"/>
-        </w:rPr>
-        <w:t xml:space="preserve"> </w:t>
-      </w:r>
-      <w:r>
-        <w:rPr>
-          <w:rFonts w:ascii="NewBaskerville-Roman" w:hAnsi="NewBaskerville-Roman" w:cs="NewBaskerville-Roman"/>
-          <w:color w:val="262626"/>
-          <w:sz w:val="20"/>
-          <w:szCs w:val="20"/>
-        </w:rPr>
-        <w:t>needs to be prepared and picked up.</w:t>
+        <w:t>It also filters out those restaurants that are closed when the order needs to be prepared and picked up.</w:t>
       </w:r>
     </w:p>
     <w:p>
@@ -6570,29 +5721,7 @@
           <w:sz w:val="20"/>
           <w:szCs w:val="20"/>
         </w:rPr>
-        <w:t>Moreover, performance is critical, because this</w:t>
-      </w:r>
-      <w:r>
-        <w:rPr>
-          <w:rFonts w:ascii="NewBaskerville-Roman" w:hAnsi="NewBaskerville-Roman" w:cs="NewBaskerville-Roman"/>
-          <w:b/>
-          <w:bCs/>
-          <w:color w:val="262626"/>
-          <w:sz w:val="20"/>
-          <w:szCs w:val="20"/>
-        </w:rPr>
-        <w:t xml:space="preserve"> </w:t>
-      </w:r>
-      <w:r>
-        <w:rPr>
-          <w:rFonts w:ascii="NewBaskerville-Roman" w:hAnsi="NewBaskerville-Roman" w:cs="NewBaskerville-Roman"/>
-          <w:b/>
-          <w:bCs/>
-          <w:color w:val="262626"/>
-          <w:sz w:val="20"/>
-          <w:szCs w:val="20"/>
-        </w:rPr>
-        <w:t>query is executed whenever a consumer wants to place an order.</w:t>
+        <w:t>Moreover, performance is critical, because this query is executed whenever a consumer wants to place an order.</w:t>
       </w:r>
     </w:p>
     <w:p>
@@ -6629,97 +5758,7 @@
           <w:sz w:val="20"/>
           <w:szCs w:val="20"/>
         </w:rPr>
-        <w:t>The high-level domain model and the system operations capture what the application</w:t>
-      </w:r>
-      <w:r>
-        <w:rPr>
-          <w:rFonts w:ascii="NewBaskerville-Roman" w:hAnsi="NewBaskerville-Roman" w:cs="NewBaskerville-Roman"/>
-          <w:color w:val="262626"/>
-          <w:sz w:val="20"/>
-          <w:szCs w:val="20"/>
-        </w:rPr>
-        <w:t xml:space="preserve"> </w:t>
-      </w:r>
-      <w:r>
-        <w:rPr>
-          <w:rFonts w:ascii="NewBaskerville-Roman" w:hAnsi="NewBaskerville-Roman" w:cs="NewBaskerville-Roman"/>
-          <w:color w:val="262626"/>
-          <w:sz w:val="20"/>
-          <w:szCs w:val="20"/>
-        </w:rPr>
-        <w:t>does. They help drive the definition of the application’s architecture. The behavior</w:t>
-      </w:r>
-      <w:r>
-        <w:rPr>
-          <w:rFonts w:ascii="NewBaskerville-Roman" w:hAnsi="NewBaskerville-Roman" w:cs="NewBaskerville-Roman"/>
-          <w:color w:val="262626"/>
-          <w:sz w:val="20"/>
-          <w:szCs w:val="20"/>
-        </w:rPr>
-        <w:t xml:space="preserve"> </w:t>
-      </w:r>
-      <w:r>
-        <w:rPr>
-          <w:rFonts w:ascii="NewBaskerville-Roman" w:hAnsi="NewBaskerville-Roman" w:cs="NewBaskerville-Roman"/>
-          <w:color w:val="262626"/>
-          <w:sz w:val="20"/>
-          <w:szCs w:val="20"/>
-        </w:rPr>
-        <w:t>of each system operation is described in terms of the domain model. Each</w:t>
-      </w:r>
-      <w:r>
-        <w:rPr>
-          <w:rFonts w:ascii="NewBaskerville-Roman" w:hAnsi="NewBaskerville-Roman" w:cs="NewBaskerville-Roman"/>
-          <w:color w:val="262626"/>
-          <w:sz w:val="20"/>
-          <w:szCs w:val="20"/>
-        </w:rPr>
-        <w:t xml:space="preserve"> </w:t>
-      </w:r>
-      <w:r>
-        <w:rPr>
-          <w:rFonts w:ascii="NewBaskerville-Roman" w:hAnsi="NewBaskerville-Roman" w:cs="NewBaskerville-Roman"/>
-          <w:color w:val="262626"/>
-          <w:sz w:val="20"/>
-          <w:szCs w:val="20"/>
-        </w:rPr>
-        <w:t>important system operation represents an</w:t>
-      </w:r>
-      <w:r>
-        <w:rPr>
-          <w:rFonts w:ascii="NewBaskerville-Roman" w:hAnsi="NewBaskerville-Roman" w:cs="NewBaskerville-Roman"/>
-          <w:color w:val="262626"/>
-          <w:sz w:val="20"/>
-          <w:szCs w:val="20"/>
-        </w:rPr>
-        <w:t xml:space="preserve"> </w:t>
-      </w:r>
-      <w:r>
-        <w:rPr>
-          <w:rFonts w:ascii="NewBaskerville-Roman" w:hAnsi="NewBaskerville-Roman" w:cs="NewBaskerville-Roman"/>
-          <w:color w:val="262626"/>
-          <w:sz w:val="20"/>
-          <w:szCs w:val="20"/>
-        </w:rPr>
-        <w:t>architecturally significant scenario that’s</w:t>
-      </w:r>
-      <w:r>
-        <w:rPr>
-          <w:rFonts w:ascii="NewBaskerville-Roman" w:hAnsi="NewBaskerville-Roman" w:cs="NewBaskerville-Roman"/>
-          <w:color w:val="262626"/>
-          <w:sz w:val="20"/>
-          <w:szCs w:val="20"/>
-        </w:rPr>
-        <w:t xml:space="preserve"> </w:t>
-      </w:r>
-      <w:r>
-        <w:rPr>
-          <w:rFonts w:ascii="NewBaskerville-Roman" w:hAnsi="NewBaskerville-Roman" w:cs="NewBaskerville-Roman"/>
-          <w:color w:val="262626"/>
-          <w:sz w:val="20"/>
-          <w:szCs w:val="20"/>
-        </w:rPr>
-        <w:t>part of the description of the architecture.</w:t>
+        <w:t>The high-level domain model and the system operations capture what the application does. They help drive the definition of the application’s architecture. The behavior of each system operation is described in terms of the domain model. Each important system operation represents an architecturally significant scenario that’s part of the description of the architecture.</w:t>
       </w:r>
     </w:p>
     <w:p>
@@ -6756,25 +5795,7 @@
           <w:sz w:val="20"/>
           <w:szCs w:val="20"/>
         </w:rPr>
-        <w:t>Once the system operations have been defined, the next step is to identify the</w:t>
-      </w:r>
-      <w:r>
-        <w:rPr>
-          <w:rFonts w:ascii="NewBaskerville-Roman" w:hAnsi="NewBaskerville-Roman" w:cs="NewBaskerville-Roman"/>
-          <w:color w:val="262626"/>
-          <w:sz w:val="20"/>
-          <w:szCs w:val="20"/>
-        </w:rPr>
-        <w:t xml:space="preserve"> </w:t>
-      </w:r>
-      <w:r>
-        <w:rPr>
-          <w:rFonts w:ascii="NewBaskerville-Roman" w:hAnsi="NewBaskerville-Roman" w:cs="NewBaskerville-Roman"/>
-          <w:color w:val="262626"/>
-          <w:sz w:val="20"/>
-          <w:szCs w:val="20"/>
-        </w:rPr>
-        <w:t xml:space="preserve">application’s services. As mentioned earlier, </w:t>
+        <w:t xml:space="preserve">Once the system operations have been defined, the next step is to identify the application’s services. As mentioned earlier, </w:t>
       </w:r>
       <w:r>
         <w:rPr>
@@ -6794,25 +5815,7 @@
           <w:sz w:val="20"/>
           <w:szCs w:val="20"/>
         </w:rPr>
-        <w:t>.</w:t>
-      </w:r>
-      <w:r>
-        <w:rPr>
-          <w:rFonts w:ascii="NewBaskerville-Roman" w:hAnsi="NewBaskerville-Roman" w:cs="NewBaskerville-Roman"/>
-          <w:color w:val="262626"/>
-          <w:sz w:val="20"/>
-          <w:szCs w:val="20"/>
-        </w:rPr>
-        <w:t xml:space="preserve"> </w:t>
-      </w:r>
-      <w:r>
-        <w:rPr>
-          <w:rFonts w:ascii="NewBaskerville-Roman" w:hAnsi="NewBaskerville-Roman" w:cs="NewBaskerville-Roman"/>
-          <w:color w:val="262626"/>
-          <w:sz w:val="20"/>
-          <w:szCs w:val="20"/>
-        </w:rPr>
-        <w:t xml:space="preserve">There are, however, various </w:t>
+        <w:t xml:space="preserve">. There are, however, various </w:t>
       </w:r>
       <w:r>
         <w:rPr>
@@ -6832,25 +5835,7 @@
           <w:sz w:val="20"/>
           <w:szCs w:val="20"/>
         </w:rPr>
-        <w:t xml:space="preserve"> that you can use. Each one</w:t>
-      </w:r>
-      <w:r>
-        <w:rPr>
-          <w:rFonts w:ascii="NewBaskerville-Roman" w:hAnsi="NewBaskerville-Roman" w:cs="NewBaskerville-Roman"/>
-          <w:color w:val="262626"/>
-          <w:sz w:val="20"/>
-          <w:szCs w:val="20"/>
-        </w:rPr>
-        <w:t xml:space="preserve"> </w:t>
-      </w:r>
-      <w:r>
-        <w:rPr>
-          <w:rFonts w:ascii="NewBaskerville-Roman" w:hAnsi="NewBaskerville-Roman" w:cs="NewBaskerville-Roman"/>
-          <w:color w:val="262626"/>
-          <w:sz w:val="20"/>
-          <w:szCs w:val="20"/>
-        </w:rPr>
-        <w:t xml:space="preserve">attacks the problem from a different perspective and uses its own terminology. </w:t>
+        <w:t xml:space="preserve"> that you can use. Each one attacks the problem from a different perspective and uses its own terminology. </w:t>
       </w:r>
       <w:r>
         <w:rPr>
@@ -6861,87 +5846,16 @@
           <w:sz w:val="20"/>
           <w:szCs w:val="20"/>
         </w:rPr>
-        <w:t>But</w:t>
-      </w:r>
-      <w:r>
-        <w:rPr>
-          <w:rFonts w:ascii="NewBaskerville-Roman" w:hAnsi="NewBaskerville-Roman" w:cs="NewBaskerville-Roman"/>
-          <w:b/>
-          <w:bCs/>
-          <w:color w:val="262626"/>
-          <w:sz w:val="20"/>
-          <w:szCs w:val="20"/>
-        </w:rPr>
-        <w:t xml:space="preserve"> </w:t>
-      </w:r>
-      <w:r>
-        <w:rPr>
-          <w:rFonts w:ascii="NewBaskerville-Roman" w:hAnsi="NewBaskerville-Roman" w:cs="NewBaskerville-Roman"/>
-          <w:b/>
-          <w:bCs/>
-          <w:color w:val="262626"/>
-          <w:sz w:val="20"/>
-          <w:szCs w:val="20"/>
-        </w:rPr>
-        <w:t>with all strategies, the end result is the same: an architecture consisting of services that</w:t>
-      </w:r>
-      <w:r>
-        <w:rPr>
-          <w:rFonts w:ascii="NewBaskerville-Roman" w:hAnsi="NewBaskerville-Roman" w:cs="NewBaskerville-Roman"/>
-          <w:b/>
-          <w:bCs/>
-          <w:color w:val="262626"/>
-          <w:sz w:val="20"/>
-          <w:szCs w:val="20"/>
-        </w:rPr>
-        <w:t xml:space="preserve"> </w:t>
-      </w:r>
-      <w:r>
-        <w:rPr>
-          <w:rFonts w:ascii="NewBaskerville-Roman" w:hAnsi="NewBaskerville-Roman" w:cs="NewBaskerville-Roman"/>
-          <w:b/>
-          <w:bCs/>
-          <w:color w:val="262626"/>
-          <w:sz w:val="20"/>
-          <w:szCs w:val="20"/>
-        </w:rPr>
-        <w:t>are primarily organized around business rather than technical concepts.</w:t>
-      </w:r>
-      <w:r>
-        <w:rPr>
-          <w:rFonts w:ascii="NewBaskerville-Roman" w:hAnsi="NewBaskerville-Roman" w:cs="NewBaskerville-Roman"/>
-          <w:color w:val="262626"/>
-          <w:sz w:val="20"/>
-          <w:szCs w:val="20"/>
-        </w:rPr>
-        <w:t xml:space="preserve"> </w:t>
-      </w:r>
-      <w:r>
-        <w:rPr>
-          <w:rFonts w:ascii="NewBaskerville-Roman" w:hAnsi="NewBaskerville-Roman" w:cs="NewBaskerville-Roman"/>
-          <w:color w:val="262626"/>
-          <w:sz w:val="20"/>
-          <w:szCs w:val="20"/>
-        </w:rPr>
-        <w:t>Let’s look at the first strategy, which defines services corresponding to business</w:t>
-      </w:r>
-      <w:r>
-        <w:rPr>
-          <w:rFonts w:ascii="NewBaskerville-Roman" w:hAnsi="NewBaskerville-Roman" w:cs="NewBaskerville-Roman"/>
-          <w:color w:val="262626"/>
-          <w:sz w:val="20"/>
-          <w:szCs w:val="20"/>
-        </w:rPr>
-        <w:t xml:space="preserve"> </w:t>
-      </w:r>
-      <w:r>
-        <w:rPr>
-          <w:rFonts w:ascii="NewBaskerville-Roman" w:hAnsi="NewBaskerville-Roman" w:cs="NewBaskerville-Roman"/>
-          <w:color w:val="262626"/>
-          <w:sz w:val="20"/>
-          <w:szCs w:val="20"/>
-        </w:rPr>
-        <w:t>capabilities.</w:t>
+        <w:t>But with all strategies, the end result is the same: an architecture consisting of services that are primarily organized around business rather than technical concepts.</w:t>
+      </w:r>
+      <w:r>
+        <w:rPr>
+          <w:rFonts w:ascii="NewBaskerville-Roman" w:hAnsi="NewBaskerville-Roman" w:cs="NewBaskerville-Roman"/>
+          <w:color w:val="262626"/>
+          <w:sz w:val="20"/>
+          <w:szCs w:val="20"/>
+        </w:rPr>
+        <w:t xml:space="preserve"> Let’s look at the first strategy, which defines services corresponding to business capabilities.</w:t>
       </w:r>
     </w:p>
     <w:p>
@@ -6982,25 +5896,7 @@
           <w:sz w:val="20"/>
           <w:szCs w:val="20"/>
         </w:rPr>
-        <w:t>One strategy for creating a microservice architecture is to decompose by business</w:t>
-      </w:r>
-      <w:r>
-        <w:rPr>
-          <w:rFonts w:ascii="NewBaskerville-Roman" w:hAnsi="NewBaskerville-Roman" w:cs="NewBaskerville-Roman"/>
-          <w:color w:val="262626"/>
-          <w:sz w:val="20"/>
-          <w:szCs w:val="20"/>
-        </w:rPr>
-        <w:t xml:space="preserve"> </w:t>
-      </w:r>
-      <w:r>
-        <w:rPr>
-          <w:rFonts w:ascii="NewBaskerville-Roman" w:hAnsi="NewBaskerville-Roman" w:cs="NewBaskerville-Roman"/>
-          <w:color w:val="262626"/>
-          <w:sz w:val="20"/>
-          <w:szCs w:val="20"/>
-        </w:rPr>
-        <w:t xml:space="preserve">capability. A concept from business architecture modeling, </w:t>
+        <w:t xml:space="preserve">One strategy for creating a microservice architecture is to decompose by business capability. A concept from business architecture modeling, </w:t>
       </w:r>
       <w:r>
         <w:rPr>
@@ -7035,7 +5931,16 @@
           <w:sz w:val="20"/>
           <w:szCs w:val="20"/>
         </w:rPr>
-        <w:t>is something</w:t>
+        <w:t>is something that a business does in order to generate value</w:t>
+      </w:r>
+      <w:r>
+        <w:rPr>
+          <w:rFonts w:ascii="NewBaskerville-Roman" w:hAnsi="NewBaskerville-Roman" w:cs="NewBaskerville-Roman"/>
+          <w:color w:val="262626"/>
+          <w:sz w:val="20"/>
+          <w:szCs w:val="20"/>
+        </w:rPr>
+        <w:t xml:space="preserve">. The set of capabilities for a given business depends on the kind of business. For example, the capabilities of an insurance company typically include Underwriting, Claims management, Billing, Compliance, and so on. </w:t>
       </w:r>
       <w:r>
         <w:rPr>
@@ -7046,114 +5951,7 @@
           <w:sz w:val="20"/>
           <w:szCs w:val="20"/>
         </w:rPr>
-        <w:t xml:space="preserve"> </w:t>
-      </w:r>
-      <w:r>
-        <w:rPr>
-          <w:rFonts w:ascii="NewBaskerville-Roman" w:hAnsi="NewBaskerville-Roman" w:cs="NewBaskerville-Roman"/>
-          <w:b/>
-          <w:bCs/>
-          <w:color w:val="262626"/>
-          <w:sz w:val="20"/>
-          <w:szCs w:val="20"/>
-        </w:rPr>
-        <w:t>that a business does in order to generate value</w:t>
-      </w:r>
-      <w:r>
-        <w:rPr>
-          <w:rFonts w:ascii="NewBaskerville-Roman" w:hAnsi="NewBaskerville-Roman" w:cs="NewBaskerville-Roman"/>
-          <w:color w:val="262626"/>
-          <w:sz w:val="20"/>
-          <w:szCs w:val="20"/>
-        </w:rPr>
-        <w:t>. The set of capabilities for a given</w:t>
-      </w:r>
-      <w:r>
-        <w:rPr>
-          <w:rFonts w:ascii="NewBaskerville-Roman" w:hAnsi="NewBaskerville-Roman" w:cs="NewBaskerville-Roman"/>
-          <w:color w:val="262626"/>
-          <w:sz w:val="20"/>
-          <w:szCs w:val="20"/>
-        </w:rPr>
-        <w:t xml:space="preserve"> </w:t>
-      </w:r>
-      <w:r>
-        <w:rPr>
-          <w:rFonts w:ascii="NewBaskerville-Roman" w:hAnsi="NewBaskerville-Roman" w:cs="NewBaskerville-Roman"/>
-          <w:color w:val="262626"/>
-          <w:sz w:val="20"/>
-          <w:szCs w:val="20"/>
-        </w:rPr>
-        <w:t>business depends on the kind of business. For example, the capabilities of an insurance</w:t>
-      </w:r>
-      <w:r>
-        <w:rPr>
-          <w:rFonts w:ascii="NewBaskerville-Roman" w:hAnsi="NewBaskerville-Roman" w:cs="NewBaskerville-Roman"/>
-          <w:color w:val="262626"/>
-          <w:sz w:val="20"/>
-          <w:szCs w:val="20"/>
-        </w:rPr>
-        <w:t xml:space="preserve"> </w:t>
-      </w:r>
-      <w:r>
-        <w:rPr>
-          <w:rFonts w:ascii="NewBaskerville-Roman" w:hAnsi="NewBaskerville-Roman" w:cs="NewBaskerville-Roman"/>
-          <w:color w:val="262626"/>
-          <w:sz w:val="20"/>
-          <w:szCs w:val="20"/>
-        </w:rPr>
-        <w:t>company typically include Underwriting, Claims management, Billing, Compliance,</w:t>
-      </w:r>
-      <w:r>
-        <w:rPr>
-          <w:rFonts w:ascii="NewBaskerville-Roman" w:hAnsi="NewBaskerville-Roman" w:cs="NewBaskerville-Roman"/>
-          <w:color w:val="262626"/>
-          <w:sz w:val="20"/>
-          <w:szCs w:val="20"/>
-        </w:rPr>
-        <w:t xml:space="preserve"> </w:t>
-      </w:r>
-      <w:r>
-        <w:rPr>
-          <w:rFonts w:ascii="NewBaskerville-Roman" w:hAnsi="NewBaskerville-Roman" w:cs="NewBaskerville-Roman"/>
-          <w:color w:val="262626"/>
-          <w:sz w:val="20"/>
-          <w:szCs w:val="20"/>
-        </w:rPr>
-        <w:t xml:space="preserve">and so on. </w:t>
-      </w:r>
-      <w:r>
-        <w:rPr>
-          <w:rFonts w:ascii="NewBaskerville-Roman" w:hAnsi="NewBaskerville-Roman" w:cs="NewBaskerville-Roman"/>
-          <w:b/>
-          <w:bCs/>
-          <w:color w:val="262626"/>
-          <w:sz w:val="20"/>
-          <w:szCs w:val="20"/>
-        </w:rPr>
-        <w:t>The capabilities of an online store include Order management, Inventory</w:t>
-      </w:r>
-      <w:r>
-        <w:rPr>
-          <w:rFonts w:ascii="NewBaskerville-Roman" w:hAnsi="NewBaskerville-Roman" w:cs="NewBaskerville-Roman"/>
-          <w:b/>
-          <w:bCs/>
-          <w:color w:val="262626"/>
-          <w:sz w:val="20"/>
-          <w:szCs w:val="20"/>
-        </w:rPr>
-        <w:t xml:space="preserve"> </w:t>
-      </w:r>
-      <w:r>
-        <w:rPr>
-          <w:rFonts w:ascii="NewBaskerville-Roman" w:hAnsi="NewBaskerville-Roman" w:cs="NewBaskerville-Roman"/>
-          <w:b/>
-          <w:bCs/>
-          <w:color w:val="262626"/>
-          <w:sz w:val="20"/>
-          <w:szCs w:val="20"/>
-        </w:rPr>
-        <w:t>management, Shipping, and so on.</w:t>
+        <w:t>The capabilities of an online store include Order management, Inventory management, Shipping, and so on.</w:t>
       </w:r>
     </w:p>
     <w:p>
@@ -7451,7 +6249,6 @@
         <w:t>Identifying Business Capabilities</w:t>
       </w:r>
     </w:p>
-    <w:p/>
     <w:p>
       <w:pPr>
         <w:autoSpaceDE w:val="0"/>
@@ -7460,13 +6257,106 @@
         <w:spacing w:after="0"/>
         <w:rPr>
           <w:rFonts w:ascii="NewBaskerville-Roman" w:hAnsi="NewBaskerville-Roman" w:cs="NewBaskerville-Roman"/>
+          <w:color w:val="262626"/>
+          <w:sz w:val="20"/>
+          <w:szCs w:val="20"/>
+        </w:rPr>
+      </w:pPr>
+      <w:r>
+        <w:rPr>
+          <w:rFonts w:ascii="NewBaskerville-Roman" w:hAnsi="NewBaskerville-Roman" w:cs="NewBaskerville-Roman"/>
+          <w:color w:val="262626"/>
+          <w:sz w:val="20"/>
+          <w:szCs w:val="20"/>
+        </w:rPr>
+        <w:t>An organization’s business capabilities are identified by analyzing the organization’s</w:t>
+      </w:r>
+      <w:r>
+        <w:rPr>
+          <w:rFonts w:ascii="NewBaskerville-Roman" w:hAnsi="NewBaskerville-Roman" w:cs="NewBaskerville-Roman"/>
+          <w:color w:val="262626"/>
+          <w:sz w:val="20"/>
+          <w:szCs w:val="20"/>
+        </w:rPr>
+        <w:t xml:space="preserve"> </w:t>
+      </w:r>
+      <w:r>
+        <w:rPr>
+          <w:rFonts w:ascii="NewBaskerville-Roman" w:hAnsi="NewBaskerville-Roman" w:cs="NewBaskerville-Roman"/>
+          <w:color w:val="262626"/>
+          <w:sz w:val="20"/>
+          <w:szCs w:val="20"/>
+        </w:rPr>
+        <w:t xml:space="preserve">purpose, structure, and business processes. </w:t>
+      </w:r>
+      <w:r>
+        <w:rPr>
+          <w:rFonts w:ascii="NewBaskerville-Roman" w:hAnsi="NewBaskerville-Roman" w:cs="NewBaskerville-Roman"/>
           <w:b/>
           <w:bCs/>
           <w:color w:val="262626"/>
           <w:sz w:val="20"/>
           <w:szCs w:val="20"/>
         </w:rPr>
-      </w:pPr>
+        <w:t>Each business capability can be thought of</w:t>
+      </w:r>
+      <w:r>
+        <w:rPr>
+          <w:rFonts w:ascii="NewBaskerville-Roman" w:hAnsi="NewBaskerville-Roman" w:cs="NewBaskerville-Roman"/>
+          <w:b/>
+          <w:bCs/>
+          <w:color w:val="262626"/>
+          <w:sz w:val="20"/>
+          <w:szCs w:val="20"/>
+        </w:rPr>
+        <w:t xml:space="preserve"> </w:t>
+      </w:r>
+      <w:r>
+        <w:rPr>
+          <w:rFonts w:ascii="NewBaskerville-Roman" w:hAnsi="NewBaskerville-Roman" w:cs="NewBaskerville-Roman"/>
+          <w:b/>
+          <w:bCs/>
+          <w:color w:val="262626"/>
+          <w:sz w:val="20"/>
+          <w:szCs w:val="20"/>
+        </w:rPr>
+        <w:t xml:space="preserve">as a service, except </w:t>
+      </w:r>
+      <w:proofErr w:type="gramStart"/>
+      <w:r>
+        <w:rPr>
+          <w:rFonts w:ascii="NewBaskerville-Roman" w:hAnsi="NewBaskerville-Roman" w:cs="NewBaskerville-Roman"/>
+          <w:b/>
+          <w:bCs/>
+          <w:color w:val="262626"/>
+          <w:sz w:val="20"/>
+          <w:szCs w:val="20"/>
+        </w:rPr>
+        <w:t>it’s</w:t>
+      </w:r>
+      <w:proofErr w:type="gramEnd"/>
+      <w:r>
+        <w:rPr>
+          <w:rFonts w:ascii="NewBaskerville-Roman" w:hAnsi="NewBaskerville-Roman" w:cs="NewBaskerville-Roman"/>
+          <w:b/>
+          <w:bCs/>
+          <w:color w:val="262626"/>
+          <w:sz w:val="20"/>
+          <w:szCs w:val="20"/>
+        </w:rPr>
+        <w:t xml:space="preserve"> business-oriented rather than technical</w:t>
+      </w:r>
+      <w:r>
+        <w:rPr>
+          <w:rFonts w:ascii="NewBaskerville-Roman" w:hAnsi="NewBaskerville-Roman" w:cs="NewBaskerville-Roman"/>
+          <w:b/>
+          <w:bCs/>
+          <w:color w:val="262626"/>
+          <w:sz w:val="20"/>
+          <w:szCs w:val="20"/>
+        </w:rPr>
+        <w:t>.</w:t>
+      </w:r>
     </w:p>
     <w:p>
       <w:pPr>
@@ -7481,7 +6371,1916 @@
           <w:szCs w:val="20"/>
         </w:rPr>
       </w:pPr>
+      <w:r>
+        <w:rPr>
+          <w:rFonts w:ascii="NewBaskerville-Roman" w:hAnsi="NewBaskerville-Roman" w:cs="NewBaskerville-Roman"/>
+          <w:b/>
+          <w:bCs/>
+          <w:color w:val="262626"/>
+          <w:sz w:val="20"/>
+          <w:szCs w:val="20"/>
+        </w:rPr>
+        <w:lastRenderedPageBreak/>
+        <w:t>A business capability is often focused on a particular business object</w:t>
+      </w:r>
+      <w:r>
+        <w:rPr>
+          <w:rFonts w:ascii="NewBaskerville-Roman" w:hAnsi="NewBaskerville-Roman" w:cs="NewBaskerville-Roman"/>
+          <w:color w:val="262626"/>
+          <w:sz w:val="20"/>
+          <w:szCs w:val="20"/>
+        </w:rPr>
+        <w:t>. For example,</w:t>
+      </w:r>
+      <w:r>
+        <w:rPr>
+          <w:rFonts w:ascii="NewBaskerville-Roman" w:hAnsi="NewBaskerville-Roman" w:cs="NewBaskerville-Roman"/>
+          <w:color w:val="262626"/>
+          <w:sz w:val="20"/>
+          <w:szCs w:val="20"/>
+        </w:rPr>
+        <w:t xml:space="preserve"> </w:t>
+      </w:r>
+      <w:r>
+        <w:rPr>
+          <w:rFonts w:ascii="NewBaskerville-Roman" w:hAnsi="NewBaskerville-Roman" w:cs="NewBaskerville-Roman"/>
+          <w:b/>
+          <w:bCs/>
+          <w:color w:val="262626"/>
+          <w:sz w:val="20"/>
+          <w:szCs w:val="20"/>
+        </w:rPr>
+        <w:t xml:space="preserve">the Claim business object </w:t>
+      </w:r>
+      <w:r>
+        <w:rPr>
+          <w:rFonts w:ascii="NewBaskerville-Roman" w:hAnsi="NewBaskerville-Roman" w:cs="NewBaskerville-Roman"/>
+          <w:color w:val="262626"/>
+          <w:sz w:val="20"/>
+          <w:szCs w:val="20"/>
+        </w:rPr>
+        <w:t xml:space="preserve">is the focus of the </w:t>
+      </w:r>
+      <w:r>
+        <w:rPr>
+          <w:rFonts w:ascii="NewBaskerville-Roman" w:hAnsi="NewBaskerville-Roman" w:cs="NewBaskerville-Roman"/>
+          <w:b/>
+          <w:bCs/>
+          <w:color w:val="262626"/>
+          <w:sz w:val="20"/>
+          <w:szCs w:val="20"/>
+        </w:rPr>
+        <w:t>Claim management capability</w:t>
+      </w:r>
+      <w:r>
+        <w:rPr>
+          <w:rFonts w:ascii="NewBaskerville-Roman" w:hAnsi="NewBaskerville-Roman" w:cs="NewBaskerville-Roman"/>
+          <w:color w:val="262626"/>
+          <w:sz w:val="20"/>
+          <w:szCs w:val="20"/>
+        </w:rPr>
+        <w:t>. A capability</w:t>
+      </w:r>
+      <w:r>
+        <w:rPr>
+          <w:rFonts w:ascii="NewBaskerville-Roman" w:hAnsi="NewBaskerville-Roman" w:cs="NewBaskerville-Roman"/>
+          <w:color w:val="262626"/>
+          <w:sz w:val="20"/>
+          <w:szCs w:val="20"/>
+        </w:rPr>
+        <w:t xml:space="preserve"> </w:t>
+      </w:r>
+      <w:r>
+        <w:rPr>
+          <w:rFonts w:ascii="NewBaskerville-Roman" w:hAnsi="NewBaskerville-Roman" w:cs="NewBaskerville-Roman"/>
+          <w:color w:val="262626"/>
+          <w:sz w:val="20"/>
+          <w:szCs w:val="20"/>
+        </w:rPr>
+        <w:t xml:space="preserve">can often be decomposed </w:t>
+      </w:r>
+      <w:r>
+        <w:rPr>
+          <w:rFonts w:ascii="NewBaskerville-Roman" w:hAnsi="NewBaskerville-Roman" w:cs="NewBaskerville-Roman"/>
+          <w:b/>
+          <w:bCs/>
+          <w:color w:val="262626"/>
+          <w:sz w:val="20"/>
+          <w:szCs w:val="20"/>
+        </w:rPr>
+        <w:t>into sub-capabilities</w:t>
+      </w:r>
+      <w:r>
+        <w:rPr>
+          <w:rFonts w:ascii="NewBaskerville-Roman" w:hAnsi="NewBaskerville-Roman" w:cs="NewBaskerville-Roman"/>
+          <w:color w:val="262626"/>
+          <w:sz w:val="20"/>
+          <w:szCs w:val="20"/>
+        </w:rPr>
+        <w:t xml:space="preserve">. For example, </w:t>
+      </w:r>
+      <w:r>
+        <w:rPr>
+          <w:rFonts w:ascii="NewBaskerville-Roman" w:hAnsi="NewBaskerville-Roman" w:cs="NewBaskerville-Roman"/>
+          <w:b/>
+          <w:bCs/>
+          <w:color w:val="262626"/>
+          <w:sz w:val="20"/>
+          <w:szCs w:val="20"/>
+        </w:rPr>
+        <w:t>the Claim management</w:t>
+      </w:r>
+      <w:r>
+        <w:rPr>
+          <w:rFonts w:ascii="NewBaskerville-Roman" w:hAnsi="NewBaskerville-Roman" w:cs="NewBaskerville-Roman"/>
+          <w:b/>
+          <w:bCs/>
+          <w:color w:val="262626"/>
+          <w:sz w:val="20"/>
+          <w:szCs w:val="20"/>
+        </w:rPr>
+        <w:t xml:space="preserve"> </w:t>
+      </w:r>
+      <w:r>
+        <w:rPr>
+          <w:rFonts w:ascii="NewBaskerville-Roman" w:hAnsi="NewBaskerville-Roman" w:cs="NewBaskerville-Roman"/>
+          <w:b/>
+          <w:bCs/>
+          <w:color w:val="262626"/>
+          <w:sz w:val="20"/>
+          <w:szCs w:val="20"/>
+        </w:rPr>
+        <w:t>capability has several sub-capabilities,</w:t>
+      </w:r>
+      <w:r>
+        <w:rPr>
+          <w:rFonts w:ascii="NewBaskerville-Roman" w:hAnsi="NewBaskerville-Roman" w:cs="NewBaskerville-Roman"/>
+          <w:color w:val="262626"/>
+          <w:sz w:val="20"/>
+          <w:szCs w:val="20"/>
+        </w:rPr>
+        <w:t xml:space="preserve"> including Claim information management, Claim</w:t>
+      </w:r>
+      <w:r>
+        <w:rPr>
+          <w:rFonts w:ascii="NewBaskerville-Roman" w:hAnsi="NewBaskerville-Roman" w:cs="NewBaskerville-Roman"/>
+          <w:color w:val="262626"/>
+          <w:sz w:val="20"/>
+          <w:szCs w:val="20"/>
+        </w:rPr>
+        <w:t xml:space="preserve"> </w:t>
+      </w:r>
+      <w:r>
+        <w:rPr>
+          <w:rFonts w:ascii="NewBaskerville-Roman" w:hAnsi="NewBaskerville-Roman" w:cs="NewBaskerville-Roman"/>
+          <w:color w:val="262626"/>
+          <w:sz w:val="20"/>
+          <w:szCs w:val="20"/>
+        </w:rPr>
+        <w:t>review, and Claim payment management.</w:t>
+      </w:r>
     </w:p>
+    <w:p>
+      <w:pPr>
+        <w:autoSpaceDE w:val="0"/>
+        <w:autoSpaceDN w:val="0"/>
+        <w:adjustRightInd w:val="0"/>
+        <w:spacing w:after="0"/>
+        <w:rPr>
+          <w:rFonts w:ascii="NewBaskerville-Roman" w:hAnsi="NewBaskerville-Roman" w:cs="NewBaskerville-Roman"/>
+          <w:color w:val="262626"/>
+          <w:sz w:val="20"/>
+          <w:szCs w:val="20"/>
+        </w:rPr>
+      </w:pPr>
+    </w:p>
+    <w:p>
+      <w:pPr>
+        <w:pStyle w:val="NoSpacing"/>
+      </w:pPr>
+      <w:r>
+        <w:t>the business capabilities for FTGO include the</w:t>
+      </w:r>
+      <w:r>
+        <w:t xml:space="preserve"> </w:t>
+      </w:r>
+      <w:r>
+        <w:t>following:</w:t>
+      </w:r>
+    </w:p>
+    <w:p>
+      <w:pPr>
+        <w:pStyle w:val="NoSpacing"/>
+      </w:pPr>
+      <w:r>
+        <w:rPr>
+          <w:rFonts w:ascii="Wingdings2" w:eastAsia="Wingdings2" w:cs="Wingdings2" w:hint="eastAsia"/>
+          <w:color w:val="CDA759"/>
+          <w:sz w:val="17"/>
+          <w:szCs w:val="17"/>
+        </w:rPr>
+        <w:t></w:t>
+      </w:r>
+      <w:r>
+        <w:rPr>
+          <w:rFonts w:ascii="Wingdings2" w:eastAsia="Wingdings2" w:cs="Wingdings2"/>
+          <w:color w:val="CDA759"/>
+          <w:sz w:val="17"/>
+          <w:szCs w:val="17"/>
+        </w:rPr>
+        <w:t xml:space="preserve"> </w:t>
+      </w:r>
+      <w:r>
+        <w:t>Supplier management</w:t>
+      </w:r>
+    </w:p>
+    <w:p>
+      <w:pPr>
+        <w:pStyle w:val="NoSpacing"/>
+      </w:pPr>
+      <w:r>
+        <w:t xml:space="preserve">– </w:t>
+      </w:r>
+      <w:r>
+        <w:rPr>
+          <w:rFonts w:ascii="NewBaskerville-Italic" w:hAnsi="NewBaskerville-Italic" w:cs="NewBaskerville-Italic"/>
+          <w:i/>
+          <w:iCs/>
+          <w:color w:val="000000"/>
+        </w:rPr>
+        <w:t>Courier management</w:t>
+      </w:r>
+      <w:r>
+        <w:t>—Managing courier information</w:t>
+      </w:r>
+    </w:p>
+    <w:p>
+      <w:pPr>
+        <w:pStyle w:val="NoSpacing"/>
+      </w:pPr>
+      <w:r>
+        <w:t xml:space="preserve">– </w:t>
+      </w:r>
+      <w:r>
+        <w:rPr>
+          <w:rFonts w:ascii="NewBaskerville-Italic" w:hAnsi="NewBaskerville-Italic" w:cs="NewBaskerville-Italic"/>
+          <w:i/>
+          <w:iCs/>
+          <w:color w:val="000000"/>
+        </w:rPr>
+        <w:t>Restaurant information management</w:t>
+      </w:r>
+      <w:r>
+        <w:t>—Managing restaurant menus and other</w:t>
+      </w:r>
+      <w:r>
+        <w:t xml:space="preserve"> </w:t>
+      </w:r>
+      <w:r>
+        <w:t>information, including location and open hours</w:t>
+      </w:r>
+    </w:p>
+    <w:p>
+      <w:pPr>
+        <w:autoSpaceDE w:val="0"/>
+        <w:autoSpaceDN w:val="0"/>
+        <w:adjustRightInd w:val="0"/>
+        <w:spacing w:after="0"/>
+        <w:rPr>
+          <w:rFonts w:ascii="NewBaskerville-Roman" w:eastAsia="Wingdings2" w:hAnsi="NewBaskerville-Roman" w:cs="NewBaskerville-Roman"/>
+          <w:color w:val="262626"/>
+          <w:sz w:val="20"/>
+          <w:szCs w:val="20"/>
+        </w:rPr>
+      </w:pPr>
+      <w:r>
+        <w:rPr>
+          <w:rFonts w:ascii="Wingdings2" w:eastAsia="Wingdings2" w:cs="Wingdings2" w:hint="eastAsia"/>
+          <w:color w:val="CDA759"/>
+          <w:sz w:val="17"/>
+          <w:szCs w:val="17"/>
+        </w:rPr>
+        <w:t></w:t>
+      </w:r>
+      <w:r>
+        <w:rPr>
+          <w:rFonts w:ascii="Wingdings2" w:eastAsia="Wingdings2" w:cs="Wingdings2"/>
+          <w:color w:val="CDA759"/>
+          <w:sz w:val="17"/>
+          <w:szCs w:val="17"/>
+        </w:rPr>
+        <w:t xml:space="preserve"> </w:t>
+      </w:r>
+      <w:r>
+        <w:rPr>
+          <w:rFonts w:ascii="NewBaskerville-Roman" w:eastAsia="Wingdings2" w:hAnsi="NewBaskerville-Roman" w:cs="NewBaskerville-Roman"/>
+          <w:color w:val="262626"/>
+          <w:sz w:val="20"/>
+          <w:szCs w:val="20"/>
+        </w:rPr>
+        <w:t>Consumer management—Managing information about consumers</w:t>
+      </w:r>
+    </w:p>
+    <w:p>
+      <w:pPr>
+        <w:autoSpaceDE w:val="0"/>
+        <w:autoSpaceDN w:val="0"/>
+        <w:adjustRightInd w:val="0"/>
+        <w:spacing w:after="0"/>
+        <w:rPr>
+          <w:rFonts w:ascii="NewBaskerville-Roman" w:eastAsia="Wingdings2" w:hAnsi="NewBaskerville-Roman" w:cs="NewBaskerville-Roman"/>
+          <w:color w:val="262626"/>
+          <w:sz w:val="20"/>
+          <w:szCs w:val="20"/>
+        </w:rPr>
+      </w:pPr>
+      <w:r>
+        <w:rPr>
+          <w:rFonts w:ascii="Wingdings2" w:eastAsia="Wingdings2" w:cs="Wingdings2" w:hint="eastAsia"/>
+          <w:color w:val="CDA759"/>
+          <w:sz w:val="17"/>
+          <w:szCs w:val="17"/>
+        </w:rPr>
+        <w:t></w:t>
+      </w:r>
+      <w:r>
+        <w:rPr>
+          <w:rFonts w:ascii="Wingdings2" w:eastAsia="Wingdings2" w:cs="Wingdings2"/>
+          <w:color w:val="CDA759"/>
+          <w:sz w:val="17"/>
+          <w:szCs w:val="17"/>
+        </w:rPr>
+        <w:t xml:space="preserve"> </w:t>
+      </w:r>
+      <w:r>
+        <w:rPr>
+          <w:rFonts w:ascii="NewBaskerville-Roman" w:eastAsia="Wingdings2" w:hAnsi="NewBaskerville-Roman" w:cs="NewBaskerville-Roman"/>
+          <w:color w:val="262626"/>
+          <w:sz w:val="20"/>
+          <w:szCs w:val="20"/>
+        </w:rPr>
+        <w:t>Order taking and fulfillment</w:t>
+      </w:r>
+    </w:p>
+    <w:p>
+      <w:pPr>
+        <w:autoSpaceDE w:val="0"/>
+        <w:autoSpaceDN w:val="0"/>
+        <w:adjustRightInd w:val="0"/>
+        <w:spacing w:after="0"/>
+        <w:rPr>
+          <w:rFonts w:ascii="NewBaskerville-Roman" w:eastAsia="Wingdings2" w:hAnsi="NewBaskerville-Roman" w:cs="NewBaskerville-Roman"/>
+          <w:color w:val="262626"/>
+          <w:sz w:val="20"/>
+          <w:szCs w:val="20"/>
+        </w:rPr>
+      </w:pPr>
+      <w:r>
+        <w:rPr>
+          <w:rFonts w:ascii="NewBaskerville-Roman" w:eastAsia="Wingdings2" w:hAnsi="NewBaskerville-Roman" w:cs="NewBaskerville-Roman"/>
+          <w:color w:val="262626"/>
+          <w:sz w:val="20"/>
+          <w:szCs w:val="20"/>
+        </w:rPr>
+        <w:t xml:space="preserve">– </w:t>
+      </w:r>
+      <w:r>
+        <w:rPr>
+          <w:rFonts w:ascii="NewBaskerville-Italic" w:eastAsia="Wingdings2" w:hAnsi="NewBaskerville-Italic" w:cs="NewBaskerville-Italic"/>
+          <w:i/>
+          <w:iCs/>
+          <w:color w:val="000000"/>
+          <w:sz w:val="20"/>
+          <w:szCs w:val="20"/>
+        </w:rPr>
+        <w:t>Order management</w:t>
+      </w:r>
+      <w:r>
+        <w:rPr>
+          <w:rFonts w:ascii="NewBaskerville-Roman" w:eastAsia="Wingdings2" w:hAnsi="NewBaskerville-Roman" w:cs="NewBaskerville-Roman"/>
+          <w:color w:val="262626"/>
+          <w:sz w:val="20"/>
+          <w:szCs w:val="20"/>
+        </w:rPr>
+        <w:t>—Enabling consumers to create and manage orders</w:t>
+      </w:r>
+    </w:p>
+    <w:p>
+      <w:pPr>
+        <w:autoSpaceDE w:val="0"/>
+        <w:autoSpaceDN w:val="0"/>
+        <w:adjustRightInd w:val="0"/>
+        <w:spacing w:after="0"/>
+        <w:rPr>
+          <w:rFonts w:ascii="NewBaskerville-Roman" w:eastAsia="Wingdings2" w:hAnsi="NewBaskerville-Roman" w:cs="NewBaskerville-Roman"/>
+          <w:color w:val="262626"/>
+          <w:sz w:val="20"/>
+          <w:szCs w:val="20"/>
+        </w:rPr>
+      </w:pPr>
+      <w:r>
+        <w:rPr>
+          <w:rFonts w:ascii="NewBaskerville-Roman" w:eastAsia="Wingdings2" w:hAnsi="NewBaskerville-Roman" w:cs="NewBaskerville-Roman"/>
+          <w:color w:val="262626"/>
+          <w:sz w:val="20"/>
+          <w:szCs w:val="20"/>
+        </w:rPr>
+        <w:t xml:space="preserve">– </w:t>
+      </w:r>
+      <w:r>
+        <w:rPr>
+          <w:rFonts w:ascii="NewBaskerville-Italic" w:eastAsia="Wingdings2" w:hAnsi="NewBaskerville-Italic" w:cs="NewBaskerville-Italic"/>
+          <w:i/>
+          <w:iCs/>
+          <w:color w:val="000000"/>
+          <w:sz w:val="20"/>
+          <w:szCs w:val="20"/>
+        </w:rPr>
+        <w:t>Restaurant order management</w:t>
+      </w:r>
+      <w:r>
+        <w:rPr>
+          <w:rFonts w:ascii="NewBaskerville-Roman" w:eastAsia="Wingdings2" w:hAnsi="NewBaskerville-Roman" w:cs="NewBaskerville-Roman"/>
+          <w:color w:val="262626"/>
+          <w:sz w:val="20"/>
+          <w:szCs w:val="20"/>
+        </w:rPr>
+        <w:t>—Managing the preparation of orders at a</w:t>
+      </w:r>
+      <w:r>
+        <w:rPr>
+          <w:rFonts w:ascii="NewBaskerville-Roman" w:eastAsia="Wingdings2" w:hAnsi="NewBaskerville-Roman" w:cs="NewBaskerville-Roman"/>
+          <w:color w:val="262626"/>
+          <w:sz w:val="20"/>
+          <w:szCs w:val="20"/>
+        </w:rPr>
+        <w:t xml:space="preserve"> </w:t>
+      </w:r>
+      <w:r>
+        <w:rPr>
+          <w:rFonts w:ascii="NewBaskerville-Roman" w:eastAsia="Wingdings2" w:hAnsi="NewBaskerville-Roman" w:cs="NewBaskerville-Roman"/>
+          <w:color w:val="262626"/>
+          <w:sz w:val="20"/>
+          <w:szCs w:val="20"/>
+        </w:rPr>
+        <w:t>restaurant</w:t>
+      </w:r>
+    </w:p>
+    <w:p>
+      <w:pPr>
+        <w:autoSpaceDE w:val="0"/>
+        <w:autoSpaceDN w:val="0"/>
+        <w:adjustRightInd w:val="0"/>
+        <w:spacing w:after="0"/>
+        <w:rPr>
+          <w:rFonts w:ascii="NewBaskerville-Roman" w:eastAsia="Wingdings2" w:hAnsi="NewBaskerville-Roman" w:cs="NewBaskerville-Roman"/>
+          <w:color w:val="262626"/>
+          <w:sz w:val="20"/>
+          <w:szCs w:val="20"/>
+        </w:rPr>
+      </w:pPr>
+      <w:r>
+        <w:rPr>
+          <w:rFonts w:ascii="NewBaskerville-Roman" w:eastAsia="Wingdings2" w:hAnsi="NewBaskerville-Roman" w:cs="NewBaskerville-Roman"/>
+          <w:color w:val="262626"/>
+          <w:sz w:val="20"/>
+          <w:szCs w:val="20"/>
+        </w:rPr>
+        <w:t>– Logistics</w:t>
+      </w:r>
+    </w:p>
+    <w:p>
+      <w:pPr>
+        <w:autoSpaceDE w:val="0"/>
+        <w:autoSpaceDN w:val="0"/>
+        <w:adjustRightInd w:val="0"/>
+        <w:spacing w:after="0"/>
+        <w:rPr>
+          <w:rFonts w:ascii="NewBaskerville-Roman" w:eastAsia="Wingdings2" w:hAnsi="NewBaskerville-Roman" w:cs="NewBaskerville-Roman"/>
+          <w:color w:val="262626"/>
+          <w:sz w:val="20"/>
+          <w:szCs w:val="20"/>
+        </w:rPr>
+      </w:pPr>
+      <w:r>
+        <w:rPr>
+          <w:rFonts w:ascii="NewBaskerville-Roman" w:eastAsia="Wingdings2" w:hAnsi="NewBaskerville-Roman" w:cs="NewBaskerville-Roman"/>
+          <w:color w:val="262626"/>
+          <w:sz w:val="20"/>
+          <w:szCs w:val="20"/>
+        </w:rPr>
+        <w:t xml:space="preserve">– </w:t>
+      </w:r>
+      <w:r>
+        <w:rPr>
+          <w:rFonts w:ascii="NewBaskerville-Italic" w:eastAsia="Wingdings2" w:hAnsi="NewBaskerville-Italic" w:cs="NewBaskerville-Italic"/>
+          <w:i/>
+          <w:iCs/>
+          <w:color w:val="000000"/>
+          <w:sz w:val="20"/>
+          <w:szCs w:val="20"/>
+        </w:rPr>
+        <w:t>Courier availability management</w:t>
+      </w:r>
+      <w:r>
+        <w:rPr>
+          <w:rFonts w:ascii="NewBaskerville-Roman" w:eastAsia="Wingdings2" w:hAnsi="NewBaskerville-Roman" w:cs="NewBaskerville-Roman"/>
+          <w:color w:val="262626"/>
+          <w:sz w:val="20"/>
+          <w:szCs w:val="20"/>
+        </w:rPr>
+        <w:t>—Managing the real-time availability of couriers</w:t>
+      </w:r>
+      <w:r>
+        <w:rPr>
+          <w:rFonts w:ascii="NewBaskerville-Roman" w:eastAsia="Wingdings2" w:hAnsi="NewBaskerville-Roman" w:cs="NewBaskerville-Roman"/>
+          <w:color w:val="262626"/>
+          <w:sz w:val="20"/>
+          <w:szCs w:val="20"/>
+        </w:rPr>
+        <w:t xml:space="preserve"> </w:t>
+      </w:r>
+      <w:r>
+        <w:rPr>
+          <w:rFonts w:ascii="NewBaskerville-Roman" w:eastAsia="Wingdings2" w:hAnsi="NewBaskerville-Roman" w:cs="NewBaskerville-Roman"/>
+          <w:color w:val="262626"/>
+          <w:sz w:val="20"/>
+          <w:szCs w:val="20"/>
+        </w:rPr>
+        <w:t>to delivery orders</w:t>
+      </w:r>
+    </w:p>
+    <w:p>
+      <w:pPr>
+        <w:autoSpaceDE w:val="0"/>
+        <w:autoSpaceDN w:val="0"/>
+        <w:adjustRightInd w:val="0"/>
+        <w:spacing w:after="0"/>
+        <w:rPr>
+          <w:rFonts w:ascii="NewBaskerville-Roman" w:eastAsia="Wingdings2" w:hAnsi="NewBaskerville-Roman" w:cs="NewBaskerville-Roman"/>
+          <w:color w:val="262626"/>
+          <w:sz w:val="20"/>
+          <w:szCs w:val="20"/>
+        </w:rPr>
+      </w:pPr>
+      <w:r>
+        <w:rPr>
+          <w:rFonts w:ascii="NewBaskerville-Roman" w:eastAsia="Wingdings2" w:hAnsi="NewBaskerville-Roman" w:cs="NewBaskerville-Roman"/>
+          <w:color w:val="262626"/>
+          <w:sz w:val="20"/>
+          <w:szCs w:val="20"/>
+        </w:rPr>
+        <w:t xml:space="preserve">– </w:t>
+      </w:r>
+      <w:r>
+        <w:rPr>
+          <w:rFonts w:ascii="NewBaskerville-Italic" w:eastAsia="Wingdings2" w:hAnsi="NewBaskerville-Italic" w:cs="NewBaskerville-Italic"/>
+          <w:i/>
+          <w:iCs/>
+          <w:color w:val="000000"/>
+          <w:sz w:val="20"/>
+          <w:szCs w:val="20"/>
+        </w:rPr>
+        <w:t>Delivery management</w:t>
+      </w:r>
+      <w:r>
+        <w:rPr>
+          <w:rFonts w:ascii="NewBaskerville-Roman" w:eastAsia="Wingdings2" w:hAnsi="NewBaskerville-Roman" w:cs="NewBaskerville-Roman"/>
+          <w:color w:val="262626"/>
+          <w:sz w:val="20"/>
+          <w:szCs w:val="20"/>
+        </w:rPr>
+        <w:t>—Delivering orders to consumers</w:t>
+      </w:r>
+    </w:p>
+    <w:p>
+      <w:pPr>
+        <w:autoSpaceDE w:val="0"/>
+        <w:autoSpaceDN w:val="0"/>
+        <w:adjustRightInd w:val="0"/>
+        <w:spacing w:after="0"/>
+        <w:rPr>
+          <w:rFonts w:ascii="NewBaskerville-Roman" w:eastAsia="Wingdings2" w:hAnsi="NewBaskerville-Roman" w:cs="NewBaskerville-Roman"/>
+          <w:color w:val="262626"/>
+          <w:sz w:val="20"/>
+          <w:szCs w:val="20"/>
+        </w:rPr>
+      </w:pPr>
+      <w:r>
+        <w:rPr>
+          <w:rFonts w:ascii="Wingdings2" w:eastAsia="Wingdings2" w:cs="Wingdings2" w:hint="eastAsia"/>
+          <w:color w:val="CDA759"/>
+          <w:sz w:val="17"/>
+          <w:szCs w:val="17"/>
+        </w:rPr>
+        <w:t></w:t>
+      </w:r>
+      <w:r>
+        <w:rPr>
+          <w:rFonts w:ascii="Wingdings2" w:eastAsia="Wingdings2" w:cs="Wingdings2"/>
+          <w:color w:val="CDA759"/>
+          <w:sz w:val="17"/>
+          <w:szCs w:val="17"/>
+        </w:rPr>
+        <w:t xml:space="preserve"> </w:t>
+      </w:r>
+      <w:r>
+        <w:rPr>
+          <w:rFonts w:ascii="NewBaskerville-Roman" w:eastAsia="Wingdings2" w:hAnsi="NewBaskerville-Roman" w:cs="NewBaskerville-Roman"/>
+          <w:color w:val="262626"/>
+          <w:sz w:val="20"/>
+          <w:szCs w:val="20"/>
+        </w:rPr>
+        <w:t>Accounting</w:t>
+      </w:r>
+    </w:p>
+    <w:p>
+      <w:pPr>
+        <w:autoSpaceDE w:val="0"/>
+        <w:autoSpaceDN w:val="0"/>
+        <w:adjustRightInd w:val="0"/>
+        <w:spacing w:after="0"/>
+        <w:rPr>
+          <w:rFonts w:ascii="NewBaskerville-Roman" w:eastAsia="Wingdings2" w:hAnsi="NewBaskerville-Roman" w:cs="NewBaskerville-Roman"/>
+          <w:color w:val="262626"/>
+          <w:sz w:val="20"/>
+          <w:szCs w:val="20"/>
+        </w:rPr>
+      </w:pPr>
+      <w:r>
+        <w:rPr>
+          <w:rFonts w:ascii="NewBaskerville-Roman" w:eastAsia="Wingdings2" w:hAnsi="NewBaskerville-Roman" w:cs="NewBaskerville-Roman"/>
+          <w:color w:val="262626"/>
+          <w:sz w:val="20"/>
+          <w:szCs w:val="20"/>
+        </w:rPr>
+        <w:t xml:space="preserve">– </w:t>
+      </w:r>
+      <w:r>
+        <w:rPr>
+          <w:rFonts w:ascii="NewBaskerville-Italic" w:eastAsia="Wingdings2" w:hAnsi="NewBaskerville-Italic" w:cs="NewBaskerville-Italic"/>
+          <w:i/>
+          <w:iCs/>
+          <w:color w:val="000000"/>
+          <w:sz w:val="20"/>
+          <w:szCs w:val="20"/>
+        </w:rPr>
+        <w:t>Consumer accounting</w:t>
+      </w:r>
+      <w:r>
+        <w:rPr>
+          <w:rFonts w:ascii="NewBaskerville-Roman" w:eastAsia="Wingdings2" w:hAnsi="NewBaskerville-Roman" w:cs="NewBaskerville-Roman"/>
+          <w:color w:val="262626"/>
+          <w:sz w:val="20"/>
+          <w:szCs w:val="20"/>
+        </w:rPr>
+        <w:t>—Managing billing of consumers</w:t>
+      </w:r>
+    </w:p>
+    <w:p>
+      <w:pPr>
+        <w:autoSpaceDE w:val="0"/>
+        <w:autoSpaceDN w:val="0"/>
+        <w:adjustRightInd w:val="0"/>
+        <w:spacing w:after="0"/>
+        <w:rPr>
+          <w:rFonts w:ascii="NewBaskerville-Roman" w:eastAsia="Wingdings2" w:hAnsi="NewBaskerville-Roman" w:cs="NewBaskerville-Roman"/>
+          <w:color w:val="262626"/>
+          <w:sz w:val="20"/>
+          <w:szCs w:val="20"/>
+        </w:rPr>
+      </w:pPr>
+      <w:r>
+        <w:rPr>
+          <w:rFonts w:ascii="NewBaskerville-Roman" w:eastAsia="Wingdings2" w:hAnsi="NewBaskerville-Roman" w:cs="NewBaskerville-Roman"/>
+          <w:color w:val="262626"/>
+          <w:sz w:val="20"/>
+          <w:szCs w:val="20"/>
+        </w:rPr>
+        <w:t xml:space="preserve">– </w:t>
+      </w:r>
+      <w:r>
+        <w:rPr>
+          <w:rFonts w:ascii="NewBaskerville-Italic" w:eastAsia="Wingdings2" w:hAnsi="NewBaskerville-Italic" w:cs="NewBaskerville-Italic"/>
+          <w:i/>
+          <w:iCs/>
+          <w:color w:val="000000"/>
+          <w:sz w:val="20"/>
+          <w:szCs w:val="20"/>
+        </w:rPr>
+        <w:t>Restaurant accounting</w:t>
+      </w:r>
+      <w:r>
+        <w:rPr>
+          <w:rFonts w:ascii="NewBaskerville-Roman" w:eastAsia="Wingdings2" w:hAnsi="NewBaskerville-Roman" w:cs="NewBaskerville-Roman"/>
+          <w:color w:val="262626"/>
+          <w:sz w:val="20"/>
+          <w:szCs w:val="20"/>
+        </w:rPr>
+        <w:t>—Managing payments to restaurants</w:t>
+      </w:r>
+    </w:p>
+    <w:p>
+      <w:pPr>
+        <w:autoSpaceDE w:val="0"/>
+        <w:autoSpaceDN w:val="0"/>
+        <w:adjustRightInd w:val="0"/>
+        <w:spacing w:after="0"/>
+        <w:rPr>
+          <w:rFonts w:ascii="NewBaskerville-Roman" w:eastAsia="Wingdings2" w:hAnsi="NewBaskerville-Roman" w:cs="NewBaskerville-Roman"/>
+          <w:color w:val="262626"/>
+          <w:sz w:val="20"/>
+          <w:szCs w:val="20"/>
+        </w:rPr>
+      </w:pPr>
+      <w:r>
+        <w:rPr>
+          <w:rFonts w:ascii="NewBaskerville-Roman" w:eastAsia="Wingdings2" w:hAnsi="NewBaskerville-Roman" w:cs="NewBaskerville-Roman"/>
+          <w:color w:val="262626"/>
+          <w:sz w:val="20"/>
+          <w:szCs w:val="20"/>
+        </w:rPr>
+        <w:t xml:space="preserve">– </w:t>
+      </w:r>
+      <w:r>
+        <w:rPr>
+          <w:rFonts w:ascii="NewBaskerville-Italic" w:eastAsia="Wingdings2" w:hAnsi="NewBaskerville-Italic" w:cs="NewBaskerville-Italic"/>
+          <w:i/>
+          <w:iCs/>
+          <w:color w:val="000000"/>
+          <w:sz w:val="20"/>
+          <w:szCs w:val="20"/>
+        </w:rPr>
+        <w:t>Courier accounting</w:t>
+      </w:r>
+      <w:r>
+        <w:rPr>
+          <w:rFonts w:ascii="NewBaskerville-Roman" w:eastAsia="Wingdings2" w:hAnsi="NewBaskerville-Roman" w:cs="NewBaskerville-Roman"/>
+          <w:color w:val="262626"/>
+          <w:sz w:val="20"/>
+          <w:szCs w:val="20"/>
+        </w:rPr>
+        <w:t>—Managing payments to couriers</w:t>
+      </w:r>
+    </w:p>
+    <w:p>
+      <w:pPr>
+        <w:pStyle w:val="NoSpacing"/>
+        <w:rPr>
+          <w:rFonts w:ascii="Wingdings2" w:eastAsia="Wingdings2" w:cs="Wingdings2" w:hint="eastAsia"/>
+          <w:color w:val="CDA759"/>
+          <w:sz w:val="17"/>
+          <w:szCs w:val="17"/>
+        </w:rPr>
+      </w:pPr>
+      <w:r>
+        <w:rPr>
+          <w:rFonts w:ascii="Wingdings2" w:eastAsia="Wingdings2" w:cs="Wingdings2" w:hint="eastAsia"/>
+          <w:color w:val="CDA759"/>
+          <w:sz w:val="17"/>
+          <w:szCs w:val="17"/>
+        </w:rPr>
+        <w:t></w:t>
+      </w:r>
+      <w:r>
+        <w:rPr>
+          <w:rFonts w:ascii="Wingdings2" w:eastAsia="Wingdings2" w:cs="Wingdings2"/>
+          <w:color w:val="CDA759"/>
+          <w:sz w:val="17"/>
+          <w:szCs w:val="17"/>
+        </w:rPr>
+        <w:t xml:space="preserve"> </w:t>
+      </w:r>
+      <w:r>
+        <w:rPr>
+          <w:rFonts w:ascii="NewBaskerville-Roman" w:eastAsia="Wingdings2" w:hAnsi="NewBaskerville-Roman" w:cs="NewBaskerville-Roman"/>
+          <w:color w:val="262626"/>
+          <w:sz w:val="20"/>
+          <w:szCs w:val="20"/>
+        </w:rPr>
+        <w:t>…</w:t>
+      </w:r>
+    </w:p>
+    <w:p/>
+    <w:p>
+      <w:pPr>
+        <w:autoSpaceDE w:val="0"/>
+        <w:autoSpaceDN w:val="0"/>
+        <w:adjustRightInd w:val="0"/>
+        <w:spacing w:after="0"/>
+        <w:rPr>
+          <w:rFonts w:ascii="NewBaskerville-Roman" w:hAnsi="NewBaskerville-Roman" w:cs="NewBaskerville-Roman"/>
+          <w:color w:val="262626"/>
+          <w:sz w:val="20"/>
+          <w:szCs w:val="20"/>
+        </w:rPr>
+      </w:pPr>
+      <w:r>
+        <w:rPr>
+          <w:rFonts w:ascii="NewBaskerville-Roman" w:hAnsi="NewBaskerville-Roman" w:cs="NewBaskerville-Roman"/>
+          <w:color w:val="262626"/>
+          <w:sz w:val="20"/>
+          <w:szCs w:val="20"/>
+        </w:rPr>
+        <w:t xml:space="preserve">The top-level capabilities include </w:t>
+      </w:r>
+      <w:r>
+        <w:rPr>
+          <w:rFonts w:ascii="NewBaskerville-Roman" w:hAnsi="NewBaskerville-Roman" w:cs="NewBaskerville-Roman"/>
+          <w:b/>
+          <w:bCs/>
+          <w:color w:val="262626"/>
+          <w:sz w:val="20"/>
+          <w:szCs w:val="20"/>
+        </w:rPr>
+        <w:t>Supplier management</w:t>
+      </w:r>
+      <w:r>
+        <w:rPr>
+          <w:rFonts w:ascii="NewBaskerville-Roman" w:hAnsi="NewBaskerville-Roman" w:cs="NewBaskerville-Roman"/>
+          <w:color w:val="262626"/>
+          <w:sz w:val="20"/>
+          <w:szCs w:val="20"/>
+        </w:rPr>
+        <w:t xml:space="preserve">, </w:t>
+      </w:r>
+      <w:r>
+        <w:rPr>
+          <w:rFonts w:ascii="NewBaskerville-Roman" w:hAnsi="NewBaskerville-Roman" w:cs="NewBaskerville-Roman"/>
+          <w:b/>
+          <w:bCs/>
+          <w:color w:val="262626"/>
+          <w:sz w:val="20"/>
+          <w:szCs w:val="20"/>
+        </w:rPr>
+        <w:t>Consumer management</w:t>
+      </w:r>
+      <w:r>
+        <w:rPr>
+          <w:rFonts w:ascii="NewBaskerville-Roman" w:hAnsi="NewBaskerville-Roman" w:cs="NewBaskerville-Roman"/>
+          <w:color w:val="262626"/>
+          <w:sz w:val="20"/>
+          <w:szCs w:val="20"/>
+        </w:rPr>
+        <w:t>,</w:t>
+      </w:r>
+      <w:r>
+        <w:rPr>
+          <w:rFonts w:ascii="NewBaskerville-Roman" w:hAnsi="NewBaskerville-Roman" w:cs="NewBaskerville-Roman"/>
+          <w:color w:val="262626"/>
+          <w:sz w:val="20"/>
+          <w:szCs w:val="20"/>
+        </w:rPr>
+        <w:t xml:space="preserve"> </w:t>
+      </w:r>
+      <w:r>
+        <w:rPr>
+          <w:rFonts w:ascii="NewBaskerville-Roman" w:hAnsi="NewBaskerville-Roman" w:cs="NewBaskerville-Roman"/>
+          <w:b/>
+          <w:bCs/>
+          <w:color w:val="262626"/>
+          <w:sz w:val="20"/>
+          <w:szCs w:val="20"/>
+        </w:rPr>
+        <w:t>Order taking and fulfillment</w:t>
+      </w:r>
+      <w:r>
+        <w:rPr>
+          <w:rFonts w:ascii="NewBaskerville-Roman" w:hAnsi="NewBaskerville-Roman" w:cs="NewBaskerville-Roman"/>
+          <w:color w:val="262626"/>
+          <w:sz w:val="20"/>
+          <w:szCs w:val="20"/>
+        </w:rPr>
+        <w:t xml:space="preserve">, </w:t>
+      </w:r>
+      <w:r>
+        <w:rPr>
+          <w:rFonts w:ascii="NewBaskerville-Roman" w:hAnsi="NewBaskerville-Roman" w:cs="NewBaskerville-Roman"/>
+          <w:b/>
+          <w:bCs/>
+          <w:color w:val="262626"/>
+          <w:sz w:val="20"/>
+          <w:szCs w:val="20"/>
+        </w:rPr>
+        <w:t>and Accounting</w:t>
+      </w:r>
+      <w:r>
+        <w:rPr>
+          <w:rFonts w:ascii="NewBaskerville-Roman" w:hAnsi="NewBaskerville-Roman" w:cs="NewBaskerville-Roman"/>
+          <w:color w:val="262626"/>
+          <w:sz w:val="20"/>
+          <w:szCs w:val="20"/>
+        </w:rPr>
+        <w:t>. There will likely be many other top</w:t>
+      </w:r>
+      <w:r>
+        <w:rPr>
+          <w:rFonts w:ascii="NewBaskerville-Roman" w:hAnsi="NewBaskerville-Roman" w:cs="NewBaskerville-Roman"/>
+          <w:color w:val="262626"/>
+          <w:sz w:val="20"/>
+          <w:szCs w:val="20"/>
+        </w:rPr>
+        <w:t>-</w:t>
+      </w:r>
+      <w:r>
+        <w:rPr>
+          <w:rFonts w:ascii="NewBaskerville-Roman" w:hAnsi="NewBaskerville-Roman" w:cs="NewBaskerville-Roman"/>
+          <w:color w:val="262626"/>
+          <w:sz w:val="20"/>
+          <w:szCs w:val="20"/>
+        </w:rPr>
+        <w:t>level</w:t>
+      </w:r>
+      <w:r>
+        <w:rPr>
+          <w:rFonts w:ascii="NewBaskerville-Roman" w:hAnsi="NewBaskerville-Roman" w:cs="NewBaskerville-Roman"/>
+          <w:color w:val="262626"/>
+          <w:sz w:val="20"/>
+          <w:szCs w:val="20"/>
+        </w:rPr>
+        <w:t xml:space="preserve"> </w:t>
+      </w:r>
+      <w:r>
+        <w:rPr>
+          <w:rFonts w:ascii="NewBaskerville-Roman" w:hAnsi="NewBaskerville-Roman" w:cs="NewBaskerville-Roman"/>
+          <w:color w:val="262626"/>
+          <w:sz w:val="20"/>
+          <w:szCs w:val="20"/>
+        </w:rPr>
+        <w:t>capabilities, including marketing-related capabilities. Most top-level capabilities</w:t>
+      </w:r>
+      <w:r>
+        <w:rPr>
+          <w:rFonts w:ascii="NewBaskerville-Roman" w:hAnsi="NewBaskerville-Roman" w:cs="NewBaskerville-Roman"/>
+          <w:color w:val="262626"/>
+          <w:sz w:val="20"/>
+          <w:szCs w:val="20"/>
+        </w:rPr>
+        <w:t xml:space="preserve"> </w:t>
+      </w:r>
+      <w:r>
+        <w:rPr>
+          <w:rFonts w:ascii="NewBaskerville-Roman" w:hAnsi="NewBaskerville-Roman" w:cs="NewBaskerville-Roman"/>
+          <w:color w:val="262626"/>
+          <w:sz w:val="20"/>
+          <w:szCs w:val="20"/>
+        </w:rPr>
+        <w:t>are decomposed into sub-capabilities. For example, Order taking and fulfillment is</w:t>
+      </w:r>
+      <w:r>
+        <w:rPr>
+          <w:rFonts w:ascii="NewBaskerville-Roman" w:hAnsi="NewBaskerville-Roman" w:cs="NewBaskerville-Roman"/>
+          <w:color w:val="262626"/>
+          <w:sz w:val="20"/>
+          <w:szCs w:val="20"/>
+        </w:rPr>
+        <w:t xml:space="preserve"> </w:t>
+      </w:r>
+      <w:r>
+        <w:rPr>
+          <w:rFonts w:ascii="NewBaskerville-Roman" w:hAnsi="NewBaskerville-Roman" w:cs="NewBaskerville-Roman"/>
+          <w:color w:val="262626"/>
+          <w:sz w:val="20"/>
+          <w:szCs w:val="20"/>
+        </w:rPr>
+        <w:t>decomposed into five sub-capabilities.</w:t>
+      </w:r>
+    </w:p>
+    <w:p>
+      <w:pPr>
+        <w:autoSpaceDE w:val="0"/>
+        <w:autoSpaceDN w:val="0"/>
+        <w:adjustRightInd w:val="0"/>
+        <w:spacing w:after="0"/>
+        <w:rPr>
+          <w:rFonts w:ascii="NewBaskerville-Roman" w:hAnsi="NewBaskerville-Roman" w:cs="NewBaskerville-Roman"/>
+          <w:color w:val="262626"/>
+          <w:sz w:val="20"/>
+          <w:szCs w:val="20"/>
+        </w:rPr>
+      </w:pPr>
+      <w:r>
+        <w:rPr>
+          <w:rFonts w:ascii="NewBaskerville-Roman" w:hAnsi="NewBaskerville-Roman" w:cs="NewBaskerville-Roman"/>
+          <w:color w:val="262626"/>
+          <w:sz w:val="20"/>
+          <w:szCs w:val="20"/>
+        </w:rPr>
+        <w:t>On interesting aspect of this capability hierarchy is that there are three restaurant</w:t>
+      </w:r>
+      <w:r>
+        <w:rPr>
+          <w:rFonts w:ascii="NewBaskerville-Roman" w:hAnsi="NewBaskerville-Roman" w:cs="NewBaskerville-Roman"/>
+          <w:color w:val="262626"/>
+          <w:sz w:val="20"/>
+          <w:szCs w:val="20"/>
+        </w:rPr>
+        <w:t>-</w:t>
+      </w:r>
+      <w:r>
+        <w:rPr>
+          <w:rFonts w:ascii="NewBaskerville-Roman" w:hAnsi="NewBaskerville-Roman" w:cs="NewBaskerville-Roman"/>
+          <w:color w:val="262626"/>
+          <w:sz w:val="20"/>
+          <w:szCs w:val="20"/>
+        </w:rPr>
+        <w:t>related</w:t>
+      </w:r>
+      <w:r>
+        <w:rPr>
+          <w:rFonts w:ascii="NewBaskerville-Roman" w:hAnsi="NewBaskerville-Roman" w:cs="NewBaskerville-Roman"/>
+          <w:color w:val="262626"/>
+          <w:sz w:val="20"/>
+          <w:szCs w:val="20"/>
+        </w:rPr>
+        <w:t xml:space="preserve"> </w:t>
+      </w:r>
+      <w:r>
+        <w:rPr>
+          <w:rFonts w:ascii="NewBaskerville-Roman" w:hAnsi="NewBaskerville-Roman" w:cs="NewBaskerville-Roman"/>
+          <w:color w:val="262626"/>
+          <w:sz w:val="20"/>
+          <w:szCs w:val="20"/>
+        </w:rPr>
+        <w:t>capabilities: Restaurant information management, Restaurant order management,</w:t>
+      </w:r>
+      <w:r>
+        <w:rPr>
+          <w:rFonts w:ascii="NewBaskerville-Roman" w:hAnsi="NewBaskerville-Roman" w:cs="NewBaskerville-Roman"/>
+          <w:color w:val="262626"/>
+          <w:sz w:val="20"/>
+          <w:szCs w:val="20"/>
+        </w:rPr>
+        <w:t xml:space="preserve"> </w:t>
+      </w:r>
+      <w:r>
+        <w:rPr>
+          <w:rFonts w:ascii="NewBaskerville-Roman" w:hAnsi="NewBaskerville-Roman" w:cs="NewBaskerville-Roman"/>
+          <w:color w:val="262626"/>
+          <w:sz w:val="20"/>
+          <w:szCs w:val="20"/>
+        </w:rPr>
+        <w:t>and Restaurant accounting. That’s because they represent three very different</w:t>
+      </w:r>
+      <w:r>
+        <w:rPr>
+          <w:rFonts w:ascii="NewBaskerville-Roman" w:hAnsi="NewBaskerville-Roman" w:cs="NewBaskerville-Roman"/>
+          <w:color w:val="262626"/>
+          <w:sz w:val="20"/>
+          <w:szCs w:val="20"/>
+        </w:rPr>
+        <w:t xml:space="preserve"> </w:t>
+      </w:r>
+      <w:r>
+        <w:rPr>
+          <w:rFonts w:ascii="NewBaskerville-Roman" w:hAnsi="NewBaskerville-Roman" w:cs="NewBaskerville-Roman"/>
+          <w:color w:val="262626"/>
+          <w:sz w:val="20"/>
+          <w:szCs w:val="20"/>
+        </w:rPr>
+        <w:t>aspects of restaurant operations.</w:t>
+      </w:r>
+    </w:p>
+    <w:p>
+      <w:pPr>
+        <w:rPr>
+          <w:rFonts w:ascii="NewBaskerville-Roman" w:hAnsi="NewBaskerville-Roman" w:cs="NewBaskerville-Roman"/>
+          <w:sz w:val="20"/>
+          <w:szCs w:val="20"/>
+        </w:rPr>
+      </w:pPr>
+    </w:p>
+    <w:p>
+      <w:pPr>
+        <w:pStyle w:val="Heading3"/>
+      </w:pPr>
+      <w:r>
+        <w:t>From Business capabilities to Services</w:t>
+      </w:r>
+    </w:p>
+    <w:p>
+      <w:pPr>
+        <w:autoSpaceDE w:val="0"/>
+        <w:autoSpaceDN w:val="0"/>
+        <w:adjustRightInd w:val="0"/>
+        <w:spacing w:after="0"/>
+        <w:rPr>
+          <w:rFonts w:ascii="NewBaskerville-Roman" w:hAnsi="NewBaskerville-Roman" w:cs="NewBaskerville-Roman"/>
+          <w:b/>
+          <w:bCs/>
+          <w:color w:val="262626"/>
+          <w:sz w:val="20"/>
+          <w:szCs w:val="20"/>
+        </w:rPr>
+      </w:pPr>
+      <w:r>
+        <w:rPr>
+          <w:rFonts w:ascii="NewBaskerville-Roman" w:hAnsi="NewBaskerville-Roman" w:cs="NewBaskerville-Roman"/>
+          <w:color w:val="262626"/>
+          <w:sz w:val="20"/>
+          <w:szCs w:val="20"/>
+        </w:rPr>
+        <w:t xml:space="preserve">Once you’ve identified the business capabilities, you then define a service for </w:t>
+      </w:r>
+      <w:r>
+        <w:rPr>
+          <w:rFonts w:ascii="NewBaskerville-Roman" w:hAnsi="NewBaskerville-Roman" w:cs="NewBaskerville-Roman"/>
+          <w:b/>
+          <w:bCs/>
+          <w:color w:val="262626"/>
+          <w:sz w:val="20"/>
+          <w:szCs w:val="20"/>
+        </w:rPr>
+        <w:t>each</w:t>
+      </w:r>
+      <w:r>
+        <w:rPr>
+          <w:rFonts w:ascii="NewBaskerville-Roman" w:hAnsi="NewBaskerville-Roman" w:cs="NewBaskerville-Roman"/>
+          <w:b/>
+          <w:bCs/>
+          <w:color w:val="262626"/>
+          <w:sz w:val="20"/>
+          <w:szCs w:val="20"/>
+        </w:rPr>
+        <w:t xml:space="preserve"> </w:t>
+      </w:r>
+      <w:r>
+        <w:rPr>
+          <w:rFonts w:ascii="NewBaskerville-Roman" w:hAnsi="NewBaskerville-Roman" w:cs="NewBaskerville-Roman"/>
+          <w:b/>
+          <w:bCs/>
+          <w:color w:val="262626"/>
+          <w:sz w:val="20"/>
+          <w:szCs w:val="20"/>
+        </w:rPr>
+        <w:t>capability</w:t>
+      </w:r>
+      <w:r>
+        <w:rPr>
+          <w:rFonts w:ascii="NewBaskerville-Roman" w:hAnsi="NewBaskerville-Roman" w:cs="NewBaskerville-Roman"/>
+          <w:color w:val="262626"/>
+          <w:sz w:val="20"/>
+          <w:szCs w:val="20"/>
+        </w:rPr>
+        <w:t xml:space="preserve"> </w:t>
+      </w:r>
+      <w:r>
+        <w:rPr>
+          <w:rFonts w:ascii="NewBaskerville-Roman" w:hAnsi="NewBaskerville-Roman" w:cs="NewBaskerville-Roman"/>
+          <w:b/>
+          <w:bCs/>
+          <w:color w:val="262626"/>
+          <w:sz w:val="20"/>
+          <w:szCs w:val="20"/>
+        </w:rPr>
+        <w:t>or</w:t>
+      </w:r>
+      <w:r>
+        <w:rPr>
+          <w:rFonts w:ascii="NewBaskerville-Roman" w:hAnsi="NewBaskerville-Roman" w:cs="NewBaskerville-Roman"/>
+          <w:color w:val="262626"/>
+          <w:sz w:val="20"/>
+          <w:szCs w:val="20"/>
+        </w:rPr>
+        <w:t xml:space="preserve"> </w:t>
+      </w:r>
+      <w:r>
+        <w:rPr>
+          <w:rFonts w:ascii="NewBaskerville-Roman" w:hAnsi="NewBaskerville-Roman" w:cs="NewBaskerville-Roman"/>
+          <w:b/>
+          <w:bCs/>
+          <w:color w:val="262626"/>
+          <w:sz w:val="20"/>
+          <w:szCs w:val="20"/>
+        </w:rPr>
+        <w:t>group of related capabilities.</w:t>
+      </w:r>
+    </w:p>
+    <w:p>
+      <w:pPr>
+        <w:autoSpaceDE w:val="0"/>
+        <w:autoSpaceDN w:val="0"/>
+        <w:adjustRightInd w:val="0"/>
+        <w:spacing w:after="0"/>
+        <w:rPr>
+          <w:rFonts w:ascii="NewBaskerville-Roman" w:hAnsi="NewBaskerville-Roman" w:cs="NewBaskerville-Roman"/>
+          <w:b/>
+          <w:bCs/>
+          <w:color w:val="262626"/>
+          <w:sz w:val="20"/>
+          <w:szCs w:val="20"/>
+        </w:rPr>
+      </w:pPr>
+    </w:p>
+    <w:p>
+      <w:pPr>
+        <w:autoSpaceDE w:val="0"/>
+        <w:autoSpaceDN w:val="0"/>
+        <w:adjustRightInd w:val="0"/>
+        <w:spacing w:after="0"/>
+        <w:rPr>
+          <w:rFonts w:ascii="NewBaskerville-Roman" w:hAnsi="NewBaskerville-Roman" w:cs="NewBaskerville-Roman"/>
+          <w:b/>
+          <w:bCs/>
+          <w:color w:val="262626"/>
+          <w:sz w:val="20"/>
+          <w:szCs w:val="20"/>
+        </w:rPr>
+      </w:pPr>
+      <w:r>
+        <w:rPr>
+          <w:rFonts w:ascii="NewBaskerville-Roman" w:hAnsi="NewBaskerville-Roman" w:cs="NewBaskerville-Roman"/>
+          <w:color w:val="262626"/>
+          <w:sz w:val="20"/>
+          <w:szCs w:val="20"/>
+        </w:rPr>
+        <w:t>Figure 2.8 shows the mapping from capabilities</w:t>
+      </w:r>
+      <w:r>
+        <w:rPr>
+          <w:rFonts w:ascii="NewBaskerville-Roman" w:hAnsi="NewBaskerville-Roman" w:cs="NewBaskerville-Roman"/>
+          <w:color w:val="262626"/>
+          <w:sz w:val="20"/>
+          <w:szCs w:val="20"/>
+        </w:rPr>
+        <w:t xml:space="preserve"> </w:t>
+      </w:r>
+      <w:r>
+        <w:rPr>
+          <w:rFonts w:ascii="NewBaskerville-Roman" w:hAnsi="NewBaskerville-Roman" w:cs="NewBaskerville-Roman"/>
+          <w:color w:val="262626"/>
+          <w:sz w:val="20"/>
+          <w:szCs w:val="20"/>
+        </w:rPr>
+        <w:t xml:space="preserve">to services for the FTGO application. </w:t>
+      </w:r>
+      <w:r>
+        <w:rPr>
+          <w:rFonts w:ascii="NewBaskerville-Roman" w:hAnsi="NewBaskerville-Roman" w:cs="NewBaskerville-Roman"/>
+          <w:b/>
+          <w:bCs/>
+          <w:color w:val="262626"/>
+          <w:sz w:val="20"/>
+          <w:szCs w:val="20"/>
+        </w:rPr>
+        <w:t>Some top-level capabilities</w:t>
+      </w:r>
+      <w:r>
+        <w:rPr>
+          <w:rFonts w:ascii="NewBaskerville-Roman" w:hAnsi="NewBaskerville-Roman" w:cs="NewBaskerville-Roman"/>
+          <w:color w:val="262626"/>
+          <w:sz w:val="20"/>
+          <w:szCs w:val="20"/>
+        </w:rPr>
+        <w:t>, such as the</w:t>
+      </w:r>
+      <w:r>
+        <w:rPr>
+          <w:rFonts w:ascii="NewBaskerville-Roman" w:hAnsi="NewBaskerville-Roman" w:cs="NewBaskerville-Roman"/>
+          <w:color w:val="262626"/>
+          <w:sz w:val="20"/>
+          <w:szCs w:val="20"/>
+        </w:rPr>
+        <w:t xml:space="preserve"> </w:t>
+      </w:r>
+      <w:r>
+        <w:rPr>
+          <w:rFonts w:ascii="NewBaskerville-Roman" w:hAnsi="NewBaskerville-Roman" w:cs="NewBaskerville-Roman"/>
+          <w:color w:val="262626"/>
+          <w:sz w:val="20"/>
+          <w:szCs w:val="20"/>
+        </w:rPr>
+        <w:t xml:space="preserve">Accounting capability, </w:t>
+      </w:r>
+      <w:r>
+        <w:rPr>
+          <w:rFonts w:ascii="NewBaskerville-Roman" w:hAnsi="NewBaskerville-Roman" w:cs="NewBaskerville-Roman"/>
+          <w:b/>
+          <w:bCs/>
+          <w:color w:val="262626"/>
+          <w:sz w:val="20"/>
+          <w:szCs w:val="20"/>
+        </w:rPr>
+        <w:t>are mapped to services. In other cases, sub-capabilities are</w:t>
+      </w:r>
+      <w:r>
+        <w:rPr>
+          <w:rFonts w:ascii="NewBaskerville-Roman" w:hAnsi="NewBaskerville-Roman" w:cs="NewBaskerville-Roman"/>
+          <w:b/>
+          <w:bCs/>
+          <w:color w:val="262626"/>
+          <w:sz w:val="20"/>
+          <w:szCs w:val="20"/>
+        </w:rPr>
+        <w:t xml:space="preserve"> </w:t>
+      </w:r>
+      <w:r>
+        <w:rPr>
+          <w:rFonts w:ascii="NewBaskerville-Roman" w:hAnsi="NewBaskerville-Roman" w:cs="NewBaskerville-Roman"/>
+          <w:b/>
+          <w:bCs/>
+          <w:color w:val="262626"/>
+          <w:sz w:val="20"/>
+          <w:szCs w:val="20"/>
+        </w:rPr>
+        <w:t>mapped to services.</w:t>
+      </w:r>
+    </w:p>
+    <w:p>
+      <w:pPr>
+        <w:autoSpaceDE w:val="0"/>
+        <w:autoSpaceDN w:val="0"/>
+        <w:adjustRightInd w:val="0"/>
+        <w:spacing w:after="0"/>
+        <w:rPr>
+          <w:rFonts w:ascii="NewBaskerville-Roman" w:hAnsi="NewBaskerville-Roman" w:cs="NewBaskerville-Roman"/>
+          <w:color w:val="262626"/>
+          <w:sz w:val="20"/>
+          <w:szCs w:val="20"/>
+        </w:rPr>
+      </w:pPr>
+    </w:p>
+    <w:p>
+      <w:pPr>
+        <w:autoSpaceDE w:val="0"/>
+        <w:autoSpaceDN w:val="0"/>
+        <w:adjustRightInd w:val="0"/>
+        <w:spacing w:after="0"/>
+        <w:rPr>
+          <w:rFonts w:ascii="NewBaskerville-Roman" w:hAnsi="NewBaskerville-Roman" w:cs="NewBaskerville-Roman"/>
+          <w:color w:val="262626"/>
+          <w:sz w:val="20"/>
+          <w:szCs w:val="20"/>
+        </w:rPr>
+      </w:pPr>
+      <w:r>
+        <w:rPr>
+          <w:rFonts w:ascii="NewBaskerville-Roman" w:hAnsi="NewBaskerville-Roman" w:cs="NewBaskerville-Roman"/>
+          <w:color w:val="262626"/>
+          <w:sz w:val="20"/>
+          <w:szCs w:val="20"/>
+        </w:rPr>
+        <w:t>The decision of which level of the capability hierarchy to map to services</w:t>
+      </w:r>
+      <w:r>
+        <w:rPr>
+          <w:rFonts w:ascii="NewBaskerville-Roman" w:hAnsi="NewBaskerville-Roman" w:cs="NewBaskerville-Roman"/>
+          <w:color w:val="262626"/>
+          <w:sz w:val="20"/>
+          <w:szCs w:val="20"/>
+        </w:rPr>
+        <w:t xml:space="preserve"> </w:t>
+      </w:r>
+      <w:r>
+        <w:rPr>
+          <w:rFonts w:ascii="NewBaskerville-Roman" w:hAnsi="NewBaskerville-Roman" w:cs="NewBaskerville-Roman"/>
+          <w:color w:val="262626"/>
+          <w:sz w:val="20"/>
+          <w:szCs w:val="20"/>
+        </w:rPr>
+        <w:t>is somewhat subjective. My justification for this particular mapping is as follows:</w:t>
+      </w:r>
+    </w:p>
+    <w:p>
+      <w:pPr>
+        <w:autoSpaceDE w:val="0"/>
+        <w:autoSpaceDN w:val="0"/>
+        <w:adjustRightInd w:val="0"/>
+        <w:spacing w:after="0"/>
+        <w:rPr>
+          <w:rFonts w:ascii="NewBaskerville-Roman" w:hAnsi="NewBaskerville-Roman" w:cs="NewBaskerville-Roman"/>
+          <w:color w:val="262626"/>
+          <w:sz w:val="20"/>
+          <w:szCs w:val="20"/>
+        </w:rPr>
+      </w:pPr>
+    </w:p>
+    <w:p>
+      <w:pPr>
+        <w:autoSpaceDE w:val="0"/>
+        <w:autoSpaceDN w:val="0"/>
+        <w:adjustRightInd w:val="0"/>
+        <w:spacing w:after="0"/>
+        <w:rPr>
+          <w:rFonts w:ascii="NewBaskerville-Roman" w:eastAsia="Wingdings2" w:hAnsi="NewBaskerville-Roman" w:cs="NewBaskerville-Roman"/>
+          <w:color w:val="262626"/>
+          <w:sz w:val="20"/>
+          <w:szCs w:val="20"/>
+        </w:rPr>
+      </w:pPr>
+      <w:r>
+        <w:rPr>
+          <w:rFonts w:ascii="Wingdings2" w:eastAsia="Wingdings2" w:cs="Wingdings2" w:hint="eastAsia"/>
+          <w:color w:val="CDA759"/>
+          <w:sz w:val="17"/>
+          <w:szCs w:val="17"/>
+        </w:rPr>
+        <w:t></w:t>
+      </w:r>
+      <w:r>
+        <w:rPr>
+          <w:rFonts w:ascii="Wingdings2" w:eastAsia="Wingdings2" w:cs="Wingdings2"/>
+          <w:color w:val="CDA759"/>
+          <w:sz w:val="17"/>
+          <w:szCs w:val="17"/>
+        </w:rPr>
+        <w:t xml:space="preserve"> </w:t>
+      </w:r>
+      <w:r>
+        <w:rPr>
+          <w:rFonts w:ascii="NewBaskerville-Roman" w:eastAsia="Wingdings2" w:hAnsi="NewBaskerville-Roman" w:cs="NewBaskerville-Roman"/>
+          <w:color w:val="262626"/>
+          <w:sz w:val="20"/>
+          <w:szCs w:val="20"/>
+        </w:rPr>
+        <w:t>I mapped the sub-capabilities of Supplier management to two services, because</w:t>
+      </w:r>
+      <w:r>
+        <w:rPr>
+          <w:rFonts w:ascii="NewBaskerville-Roman" w:eastAsia="Wingdings2" w:hAnsi="NewBaskerville-Roman" w:cs="NewBaskerville-Roman"/>
+          <w:color w:val="262626"/>
+          <w:sz w:val="20"/>
+          <w:szCs w:val="20"/>
+        </w:rPr>
+        <w:t xml:space="preserve"> </w:t>
+      </w:r>
+      <w:r>
+        <w:rPr>
+          <w:rFonts w:ascii="NewBaskerville-Roman" w:eastAsia="Wingdings2" w:hAnsi="NewBaskerville-Roman" w:cs="NewBaskerville-Roman"/>
+          <w:color w:val="262626"/>
+          <w:sz w:val="20"/>
+          <w:szCs w:val="20"/>
+        </w:rPr>
+        <w:t>Restaurants and Couriers are very different types of suppliers.</w:t>
+      </w:r>
+    </w:p>
+    <w:p>
+      <w:pPr>
+        <w:autoSpaceDE w:val="0"/>
+        <w:autoSpaceDN w:val="0"/>
+        <w:adjustRightInd w:val="0"/>
+        <w:spacing w:after="0"/>
+        <w:rPr>
+          <w:rFonts w:ascii="NewBaskerville-Roman" w:eastAsia="Wingdings2" w:hAnsi="NewBaskerville-Roman" w:cs="NewBaskerville-Roman"/>
+          <w:color w:val="262626"/>
+          <w:sz w:val="20"/>
+          <w:szCs w:val="20"/>
+        </w:rPr>
+      </w:pPr>
+      <w:r>
+        <w:rPr>
+          <w:rFonts w:ascii="Wingdings2" w:eastAsia="Wingdings2" w:cs="Wingdings2" w:hint="eastAsia"/>
+          <w:color w:val="CDA759"/>
+          <w:sz w:val="17"/>
+          <w:szCs w:val="17"/>
+        </w:rPr>
+        <w:t></w:t>
+      </w:r>
+      <w:r>
+        <w:rPr>
+          <w:rFonts w:ascii="Wingdings2" w:eastAsia="Wingdings2" w:cs="Wingdings2"/>
+          <w:color w:val="CDA759"/>
+          <w:sz w:val="17"/>
+          <w:szCs w:val="17"/>
+        </w:rPr>
+        <w:t xml:space="preserve"> </w:t>
+      </w:r>
+      <w:r>
+        <w:rPr>
+          <w:rFonts w:ascii="NewBaskerville-Roman" w:eastAsia="Wingdings2" w:hAnsi="NewBaskerville-Roman" w:cs="NewBaskerville-Roman"/>
+          <w:color w:val="262626"/>
+          <w:sz w:val="20"/>
+          <w:szCs w:val="20"/>
+        </w:rPr>
+        <w:t>I mapped the Order taking and fulfillment capability to three services that are</w:t>
+      </w:r>
+      <w:r>
+        <w:rPr>
+          <w:rFonts w:ascii="NewBaskerville-Roman" w:eastAsia="Wingdings2" w:hAnsi="NewBaskerville-Roman" w:cs="NewBaskerville-Roman"/>
+          <w:color w:val="262626"/>
+          <w:sz w:val="20"/>
+          <w:szCs w:val="20"/>
+        </w:rPr>
+        <w:t xml:space="preserve"> </w:t>
+      </w:r>
+      <w:r>
+        <w:rPr>
+          <w:rFonts w:ascii="NewBaskerville-Roman" w:eastAsia="Wingdings2" w:hAnsi="NewBaskerville-Roman" w:cs="NewBaskerville-Roman"/>
+          <w:color w:val="262626"/>
+          <w:sz w:val="20"/>
+          <w:szCs w:val="20"/>
+        </w:rPr>
+        <w:t>each responsible for different phases of the process. I combined the Courier</w:t>
+      </w:r>
+      <w:r>
+        <w:rPr>
+          <w:rFonts w:ascii="NewBaskerville-Roman" w:eastAsia="Wingdings2" w:hAnsi="NewBaskerville-Roman" w:cs="NewBaskerville-Roman"/>
+          <w:color w:val="262626"/>
+          <w:sz w:val="20"/>
+          <w:szCs w:val="20"/>
+        </w:rPr>
+        <w:t xml:space="preserve"> </w:t>
+      </w:r>
+      <w:r>
+        <w:rPr>
+          <w:rFonts w:ascii="NewBaskerville-Roman" w:eastAsia="Wingdings2" w:hAnsi="NewBaskerville-Roman" w:cs="NewBaskerville-Roman"/>
+          <w:color w:val="262626"/>
+          <w:sz w:val="20"/>
+          <w:szCs w:val="20"/>
+        </w:rPr>
+        <w:t>availability management and Delivery</w:t>
+      </w:r>
+      <w:r>
+        <w:rPr>
+          <w:rFonts w:ascii="NewBaskerville-Roman" w:eastAsia="Wingdings2" w:hAnsi="NewBaskerville-Roman" w:cs="NewBaskerville-Roman"/>
+          <w:color w:val="262626"/>
+          <w:sz w:val="20"/>
+          <w:szCs w:val="20"/>
+        </w:rPr>
+        <w:t xml:space="preserve"> </w:t>
+      </w:r>
+      <w:r>
+        <w:rPr>
+          <w:rFonts w:ascii="NewBaskerville-Roman" w:eastAsia="Wingdings2" w:hAnsi="NewBaskerville-Roman" w:cs="NewBaskerville-Roman"/>
+          <w:color w:val="262626"/>
+          <w:sz w:val="20"/>
+          <w:szCs w:val="20"/>
+        </w:rPr>
+        <w:t>management capabilities and mapped</w:t>
+      </w:r>
+      <w:r>
+        <w:rPr>
+          <w:rFonts w:ascii="NewBaskerville-Roman" w:eastAsia="Wingdings2" w:hAnsi="NewBaskerville-Roman" w:cs="NewBaskerville-Roman"/>
+          <w:color w:val="262626"/>
+          <w:sz w:val="20"/>
+          <w:szCs w:val="20"/>
+        </w:rPr>
+        <w:t xml:space="preserve"> </w:t>
+      </w:r>
+      <w:r>
+        <w:rPr>
+          <w:rFonts w:ascii="NewBaskerville-Roman" w:eastAsia="Wingdings2" w:hAnsi="NewBaskerville-Roman" w:cs="NewBaskerville-Roman"/>
+          <w:color w:val="262626"/>
+          <w:sz w:val="20"/>
+          <w:szCs w:val="20"/>
+        </w:rPr>
+        <w:t>them to a single service because they’re deeply intertwined.</w:t>
+      </w:r>
+    </w:p>
+    <w:p>
+      <w:pPr>
+        <w:autoSpaceDE w:val="0"/>
+        <w:autoSpaceDN w:val="0"/>
+        <w:adjustRightInd w:val="0"/>
+        <w:spacing w:after="0"/>
+        <w:rPr>
+          <w:rFonts w:ascii="NewBaskerville-Roman" w:eastAsia="Wingdings2" w:hAnsi="NewBaskerville-Roman" w:cs="NewBaskerville-Roman"/>
+          <w:color w:val="262626"/>
+          <w:sz w:val="20"/>
+          <w:szCs w:val="20"/>
+        </w:rPr>
+      </w:pPr>
+      <w:r>
+        <w:rPr>
+          <w:rFonts w:ascii="Wingdings2" w:eastAsia="Wingdings2" w:cs="Wingdings2" w:hint="eastAsia"/>
+          <w:color w:val="CDA759"/>
+          <w:sz w:val="17"/>
+          <w:szCs w:val="17"/>
+        </w:rPr>
+        <w:t></w:t>
+      </w:r>
+      <w:r>
+        <w:rPr>
+          <w:rFonts w:ascii="Wingdings2" w:eastAsia="Wingdings2" w:cs="Wingdings2"/>
+          <w:color w:val="CDA759"/>
+          <w:sz w:val="17"/>
+          <w:szCs w:val="17"/>
+        </w:rPr>
+        <w:t xml:space="preserve"> </w:t>
+      </w:r>
+      <w:r>
+        <w:rPr>
+          <w:rFonts w:ascii="NewBaskerville-Roman" w:eastAsia="Wingdings2" w:hAnsi="NewBaskerville-Roman" w:cs="NewBaskerville-Roman"/>
+          <w:color w:val="262626"/>
+          <w:sz w:val="20"/>
+          <w:szCs w:val="20"/>
+        </w:rPr>
+        <w:t>I mapped the Accounting capability to its own service, because the different</w:t>
+      </w:r>
+      <w:r>
+        <w:rPr>
+          <w:rFonts w:ascii="NewBaskerville-Roman" w:eastAsia="Wingdings2" w:hAnsi="NewBaskerville-Roman" w:cs="NewBaskerville-Roman"/>
+          <w:color w:val="262626"/>
+          <w:sz w:val="20"/>
+          <w:szCs w:val="20"/>
+        </w:rPr>
+        <w:t xml:space="preserve"> </w:t>
+      </w:r>
+      <w:r>
+        <w:rPr>
+          <w:rFonts w:ascii="NewBaskerville-Roman" w:eastAsia="Wingdings2" w:hAnsi="NewBaskerville-Roman" w:cs="NewBaskerville-Roman"/>
+          <w:color w:val="262626"/>
+          <w:sz w:val="20"/>
+          <w:szCs w:val="20"/>
+        </w:rPr>
+        <w:t>types of accounting seem similar.</w:t>
+      </w:r>
+    </w:p>
+    <w:p>
+      <w:pPr>
+        <w:autoSpaceDE w:val="0"/>
+        <w:autoSpaceDN w:val="0"/>
+        <w:adjustRightInd w:val="0"/>
+        <w:spacing w:after="0"/>
+        <w:rPr>
+          <w:rFonts w:ascii="NewBaskerville-Roman" w:eastAsia="Wingdings2" w:hAnsi="NewBaskerville-Roman" w:cs="NewBaskerville-Roman"/>
+          <w:color w:val="262626"/>
+          <w:sz w:val="20"/>
+          <w:szCs w:val="20"/>
+        </w:rPr>
+      </w:pPr>
+      <w:r>
+        <w:rPr>
+          <w:noProof/>
+        </w:rPr>
+        <w:lastRenderedPageBreak/>
+        <w:drawing>
+          <wp:inline distT="0" distB="0" distL="0" distR="0" wp14:anchorId="412B8861" wp14:editId="31546C72">
+            <wp:extent cx="4630522" cy="4610692"/>
+            <wp:effectExtent l="0" t="0" r="0" b="0"/>
+            <wp:docPr id="4" name="Picture 4"/>
+            <wp:cNvGraphicFramePr>
+              <a:graphicFrameLocks xmlns:a="http://schemas.openxmlformats.org/drawingml/2006/main" noChangeAspect="1"/>
+            </wp:cNvGraphicFramePr>
+            <a:graphic xmlns:a="http://schemas.openxmlformats.org/drawingml/2006/main">
+              <a:graphicData uri="http://schemas.openxmlformats.org/drawingml/2006/picture">
+                <pic:pic xmlns:pic="http://schemas.openxmlformats.org/drawingml/2006/picture">
+                  <pic:nvPicPr>
+                    <pic:cNvPr id="1" name=""/>
+                    <pic:cNvPicPr/>
+                  </pic:nvPicPr>
+                  <pic:blipFill>
+                    <a:blip r:embed="rId11"/>
+                    <a:stretch>
+                      <a:fillRect/>
+                    </a:stretch>
+                  </pic:blipFill>
+                  <pic:spPr>
+                    <a:xfrm>
+                      <a:off x="0" y="0"/>
+                      <a:ext cx="4638069" cy="4618207"/>
+                    </a:xfrm>
+                    <a:prstGeom prst="rect">
+                      <a:avLst/>
+                    </a:prstGeom>
+                  </pic:spPr>
+                </pic:pic>
+              </a:graphicData>
+            </a:graphic>
+          </wp:inline>
+        </w:drawing>
+      </w:r>
+    </w:p>
+    <w:p>
+      <w:pPr>
+        <w:rPr>
+          <w:rFonts w:ascii="NewBaskerville-Roman" w:eastAsia="Wingdings2" w:hAnsi="NewBaskerville-Roman" w:cs="NewBaskerville-Roman"/>
+          <w:color w:val="262626"/>
+          <w:sz w:val="20"/>
+          <w:szCs w:val="20"/>
+        </w:rPr>
+      </w:pPr>
+    </w:p>
+    <w:p>
+      <w:pPr>
+        <w:pStyle w:val="NoSpacing"/>
+        <w:rPr>
+          <w:b/>
+          <w:bCs/>
+        </w:rPr>
+      </w:pPr>
+      <w:r>
+        <w:t>Later on, it may make sense to separate payments (of Restaurants and Couriers) and</w:t>
+      </w:r>
+      <w:r>
+        <w:t xml:space="preserve"> </w:t>
+      </w:r>
+      <w:r>
+        <w:t>billing (of Consumers</w:t>
+      </w:r>
+      <w:r>
+        <w:t>)</w:t>
+      </w:r>
+      <w:r>
+        <w:rPr>
+          <w:b/>
+          <w:bCs/>
+        </w:rPr>
+        <w:t>.</w:t>
+      </w:r>
+      <w:r>
+        <w:rPr>
+          <w:b/>
+          <w:bCs/>
+        </w:rPr>
+        <w:t xml:space="preserve"> </w:t>
+      </w:r>
+      <w:r>
+        <w:rPr>
+          <w:b/>
+          <w:bCs/>
+        </w:rPr>
+        <w:t>A key benefit of organizing services around capabilities is that because they’re stable,</w:t>
+      </w:r>
+      <w:r>
+        <w:rPr>
+          <w:b/>
+          <w:bCs/>
+        </w:rPr>
+        <w:t xml:space="preserve"> </w:t>
+      </w:r>
+      <w:r>
+        <w:rPr>
+          <w:b/>
+          <w:bCs/>
+        </w:rPr>
+        <w:t>the resulting architecture will also be relatively stable. The individual components</w:t>
+      </w:r>
+      <w:r>
+        <w:rPr>
+          <w:b/>
+          <w:bCs/>
+        </w:rPr>
+        <w:t xml:space="preserve"> </w:t>
+      </w:r>
+      <w:r>
+        <w:rPr>
+          <w:b/>
+          <w:bCs/>
+        </w:rPr>
+        <w:t xml:space="preserve">of the architecture may evolve as the </w:t>
+      </w:r>
+      <w:r>
+        <w:rPr>
+          <w:rFonts w:ascii="NewBaskerville-Italic" w:hAnsi="NewBaskerville-Italic" w:cs="NewBaskerville-Italic"/>
+          <w:b/>
+          <w:bCs/>
+          <w:i/>
+          <w:iCs/>
+        </w:rPr>
+        <w:t xml:space="preserve">how </w:t>
+      </w:r>
+      <w:r>
+        <w:rPr>
+          <w:b/>
+          <w:bCs/>
+        </w:rPr>
+        <w:t>aspect of the business changes, but the architecture</w:t>
+      </w:r>
+      <w:r>
+        <w:rPr>
+          <w:b/>
+          <w:bCs/>
+        </w:rPr>
+        <w:t xml:space="preserve"> </w:t>
+      </w:r>
+      <w:r>
+        <w:rPr>
+          <w:b/>
+          <w:bCs/>
+        </w:rPr>
+        <w:t>remains unchanged.</w:t>
+      </w:r>
+    </w:p>
+    <w:p>
+      <w:pPr>
+        <w:pStyle w:val="NoSpacing"/>
+      </w:pPr>
+    </w:p>
+    <w:p>
+      <w:pPr>
+        <w:pStyle w:val="NoSpacing"/>
+      </w:pPr>
+      <w:r>
+        <w:t>Having said that, it’s important to remember that the services shown in figure 2.8</w:t>
+      </w:r>
+      <w:r>
+        <w:t xml:space="preserve"> </w:t>
+      </w:r>
+      <w:r>
+        <w:t>are merely the first attempt at defining the architecture. They may evolve over time as</w:t>
+      </w:r>
+      <w:r>
+        <w:t xml:space="preserve"> </w:t>
+      </w:r>
+      <w:r>
+        <w:t>we learn more about the application domain. In particular, an important step in the</w:t>
+      </w:r>
+      <w:r>
+        <w:t xml:space="preserve"> </w:t>
+      </w:r>
+      <w:r>
+        <w:t>architecture definition process is investigating how the services collaborate in each of</w:t>
+      </w:r>
+      <w:r>
+        <w:t xml:space="preserve"> </w:t>
+      </w:r>
+      <w:r>
+        <w:t>the key</w:t>
+      </w:r>
+      <w:r>
+        <w:t xml:space="preserve"> </w:t>
+      </w:r>
+      <w:r>
+        <w:t>architectural services.</w:t>
+      </w:r>
+    </w:p>
+    <w:p>
+      <w:pPr>
+        <w:pStyle w:val="NoSpacing"/>
+      </w:pPr>
+      <w:r>
+        <w:t>You might, for example, discover that a particular</w:t>
+      </w:r>
+      <w:r>
+        <w:t xml:space="preserve"> </w:t>
+      </w:r>
+      <w:r>
+        <w:t>decomposition is inefficient due to excessive inter</w:t>
+      </w:r>
+      <w:r>
+        <w:t>-</w:t>
+      </w:r>
+      <w:r>
+        <w:t>process communication and that</w:t>
+      </w:r>
+      <w:r>
+        <w:t xml:space="preserve"> </w:t>
+      </w:r>
+      <w:r>
+        <w:t>you must combine services. Conversely, a service might grow in complexity to the</w:t>
+      </w:r>
+      <w:r>
+        <w:t xml:space="preserve"> </w:t>
+      </w:r>
+      <w:r>
+        <w:t>point where it becomes worthwhile to split it into</w:t>
+      </w:r>
+      <w:r>
+        <w:t xml:space="preserve"> </w:t>
+      </w:r>
+      <w:r>
+        <w:t>multiple services. What’s more, in</w:t>
+      </w:r>
+      <w:r>
+        <w:t xml:space="preserve"> </w:t>
+      </w:r>
+      <w:r>
+        <w:t>section 2.2.5, I describe several obstacles to decomposition that might cause you to</w:t>
+      </w:r>
+      <w:r>
+        <w:t xml:space="preserve"> </w:t>
+      </w:r>
+      <w:r>
+        <w:t>revisit your decision.</w:t>
+      </w:r>
+    </w:p>
+    <w:p>
+      <w:pPr>
+        <w:pStyle w:val="NoSpacing"/>
+      </w:pPr>
+    </w:p>
+    <w:p>
+      <w:pPr>
+        <w:pStyle w:val="NoSpacing"/>
+      </w:pPr>
+      <w:r>
+        <w:t>Let’s take a look at another way to decompose an application that is based on</w:t>
+      </w:r>
+    </w:p>
+    <w:p>
+      <w:pPr>
+        <w:pStyle w:val="NoSpacing"/>
+      </w:pPr>
+      <w:r>
+        <w:t>domain-driven design.</w:t>
+      </w:r>
+    </w:p>
+    <w:p>
+      <w:pPr>
+        <w:pStyle w:val="NoSpacing"/>
+      </w:pPr>
+    </w:p>
+    <w:p>
+      <w:pPr>
+        <w:pStyle w:val="Heading2"/>
+      </w:pPr>
+      <w:r>
+        <w:lastRenderedPageBreak/>
+        <w:t>Defining Services by Applying the Decompose by Sub-Domain Pattern</w:t>
+      </w:r>
+    </w:p>
+    <w:p/>
     <w:sectPr>
       <w:pgSz w:w="12240" w:h="15840"/>
       <w:pgMar w:top="1440" w:right="1800" w:bottom="1440" w:left="1800" w:header="720" w:footer="720" w:gutter="0"/>
@@ -9653,7 +10452,6 @@
   <w:style w:type="character" w:default="1" w:styleId="DefaultParagraphFont">
     <w:name w:val="Default Paragraph Font"/>
     <w:uiPriority w:val="1"/>
-    <w:semiHidden/>
     <w:unhideWhenUsed/>
   </w:style>
   <w:style w:type="table" w:default="1" w:styleId="TableNormal">

</xml_diff>